<commit_message>
Log error vào database
</commit_message>
<xml_diff>
--- a/TaiLieuThietKe/EShop-DACN.docx
+++ b/TaiLieuThietKe/EShop-DACN.docx
@@ -5028,6 +5028,837 @@
     </w:p>
     <w:p>
       <w:pPr>
+        <w:pStyle w:val="u3"/>
+        <w:numPr>
+          <w:ilvl w:val="0"/>
+          <w:numId w:val="38"/>
+        </w:numPr>
+        <w:rPr>
+          <w:lang w:val="en-US"/>
+        </w:rPr>
+      </w:pPr>
+      <w:r>
+        <w:rPr>
+          <w:lang w:val="en-US"/>
+        </w:rPr>
+        <w:t>Tạo bảng mới</w:t>
+      </w:r>
+    </w:p>
+    <w:p>
+      <w:pPr>
+        <w:ind w:left="720"/>
+        <w:rPr>
+          <w:lang w:val="en-US"/>
+        </w:rPr>
+      </w:pPr>
+      <w:r>
+        <w:rPr>
+          <w:lang w:val="en-US"/>
+        </w:rPr>
+        <w:t>Dựa vào csdl đã thi</w:t>
+      </w:r>
+      <w:r>
+        <w:rPr>
+          <w:lang w:val="en-US"/>
+        </w:rPr>
+        <w:t>ết kế</w:t>
+      </w:r>
+    </w:p>
+    <w:p>
+      <w:pPr>
+        <w:pStyle w:val="oancuaDanhsach"/>
+        <w:numPr>
+          <w:ilvl w:val="0"/>
+          <w:numId w:val="39"/>
+        </w:numPr>
+        <w:rPr>
+          <w:lang w:val="en-US"/>
+        </w:rPr>
+      </w:pPr>
+      <w:r>
+        <w:rPr>
+          <w:lang w:val="en-US"/>
+        </w:rPr>
+        <w:t>Mở project Eshop.Model/Models tạo 1 class mới trùng tên bảng định tạo</w:t>
+      </w:r>
+    </w:p>
+    <w:p>
+      <w:pPr>
+        <w:pStyle w:val="oancuaDanhsach"/>
+        <w:ind w:left="1440"/>
+        <w:rPr>
+          <w:lang w:val="en-US"/>
+        </w:rPr>
+      </w:pPr>
+      <w:r>
+        <w:rPr>
+          <w:noProof/>
+          <w:lang w:val="en-US"/>
+        </w:rPr>
+        <w:drawing>
+          <wp:inline distT="0" distB="0" distL="0" distR="0" wp14:anchorId="4EE93515" wp14:editId="1469532A">
+            <wp:extent cx="5295900" cy="2533650"/>
+            <wp:effectExtent l="0" t="0" r="0" b="0"/>
+            <wp:docPr id="1" name="Hình ảnh 1"/>
+            <wp:cNvGraphicFramePr>
+              <a:graphicFrameLocks xmlns:a="http://schemas.openxmlformats.org/drawingml/2006/main" noChangeAspect="1"/>
+            </wp:cNvGraphicFramePr>
+            <a:graphic xmlns:a="http://schemas.openxmlformats.org/drawingml/2006/main">
+              <a:graphicData uri="http://schemas.openxmlformats.org/drawingml/2006/picture">
+                <pic:pic xmlns:pic="http://schemas.openxmlformats.org/drawingml/2006/picture">
+                  <pic:nvPicPr>
+                    <pic:cNvPr id="0" name="Picture 1"/>
+                    <pic:cNvPicPr>
+                      <a:picLocks noChangeAspect="1" noChangeArrowheads="1"/>
+                    </pic:cNvPicPr>
+                  </pic:nvPicPr>
+                  <pic:blipFill>
+                    <a:blip r:embed="rId8">
+                      <a:extLst>
+                        <a:ext uri="{28A0092B-C50C-407E-A947-70E740481C1C}">
+                          <a14:useLocalDpi xmlns:a14="http://schemas.microsoft.com/office/drawing/2010/main" val="0"/>
+                        </a:ext>
+                      </a:extLst>
+                    </a:blip>
+                    <a:srcRect/>
+                    <a:stretch>
+                      <a:fillRect/>
+                    </a:stretch>
+                  </pic:blipFill>
+                  <pic:spPr bwMode="auto">
+                    <a:xfrm>
+                      <a:off x="0" y="0"/>
+                      <a:ext cx="5296522" cy="2533948"/>
+                    </a:xfrm>
+                    <a:prstGeom prst="rect">
+                      <a:avLst/>
+                    </a:prstGeom>
+                    <a:noFill/>
+                    <a:ln>
+                      <a:noFill/>
+                    </a:ln>
+                  </pic:spPr>
+                </pic:pic>
+              </a:graphicData>
+            </a:graphic>
+          </wp:inline>
+        </w:drawing>
+      </w:r>
+    </w:p>
+    <w:p>
+      <w:pPr>
+        <w:pStyle w:val="oancuaDanhsach"/>
+        <w:numPr>
+          <w:ilvl w:val="0"/>
+          <w:numId w:val="39"/>
+        </w:numPr>
+        <w:rPr>
+          <w:lang w:val="en-US"/>
+        </w:rPr>
+      </w:pPr>
+      <w:r>
+        <w:rPr>
+          <w:lang w:val="en-US"/>
+        </w:rPr>
+        <w:t>Mở Eshop.Data/</w:t>
+      </w:r>
+      <w:r>
+        <w:rPr>
+          <w:lang w:val="en-US"/>
+        </w:rPr>
+        <w:t>E</w:t>
+      </w:r>
+      <w:r>
+        <w:rPr>
+          <w:lang w:val="en-US"/>
+        </w:rPr>
+        <w:t>s</w:t>
+      </w:r>
+      <w:r>
+        <w:rPr>
+          <w:lang w:val="en-US"/>
+        </w:rPr>
+        <w:t>hopDbContext</w:t>
+      </w:r>
+      <w:r>
+        <w:rPr>
+          <w:lang w:val="en-US"/>
+        </w:rPr>
+        <w:t>.cs tạo dataset mới với tên số nhiều</w:t>
+      </w:r>
+    </w:p>
+    <w:p>
+      <w:pPr>
+        <w:ind w:left="1440"/>
+        <w:rPr>
+          <w:lang w:val="en-US"/>
+        </w:rPr>
+      </w:pPr>
+      <w:r>
+        <w:rPr>
+          <w:noProof/>
+          <w:lang w:val="en-US"/>
+        </w:rPr>
+        <w:drawing>
+          <wp:inline distT="0" distB="0" distL="0" distR="0" wp14:anchorId="0872442C" wp14:editId="1C102445">
+            <wp:extent cx="5319713" cy="1338580"/>
+            <wp:effectExtent l="0" t="0" r="0" b="0"/>
+            <wp:docPr id="2" name="Hình ảnh 2"/>
+            <wp:cNvGraphicFramePr>
+              <a:graphicFrameLocks xmlns:a="http://schemas.openxmlformats.org/drawingml/2006/main" noChangeAspect="1"/>
+            </wp:cNvGraphicFramePr>
+            <a:graphic xmlns:a="http://schemas.openxmlformats.org/drawingml/2006/main">
+              <a:graphicData uri="http://schemas.openxmlformats.org/drawingml/2006/picture">
+                <pic:pic xmlns:pic="http://schemas.openxmlformats.org/drawingml/2006/picture">
+                  <pic:nvPicPr>
+                    <pic:cNvPr id="0" name="Picture 2"/>
+                    <pic:cNvPicPr>
+                      <a:picLocks noChangeAspect="1" noChangeArrowheads="1"/>
+                    </pic:cNvPicPr>
+                  </pic:nvPicPr>
+                  <pic:blipFill>
+                    <a:blip r:embed="rId9">
+                      <a:extLst>
+                        <a:ext uri="{28A0092B-C50C-407E-A947-70E740481C1C}">
+                          <a14:useLocalDpi xmlns:a14="http://schemas.microsoft.com/office/drawing/2010/main" val="0"/>
+                        </a:ext>
+                      </a:extLst>
+                    </a:blip>
+                    <a:srcRect/>
+                    <a:stretch>
+                      <a:fillRect/>
+                    </a:stretch>
+                  </pic:blipFill>
+                  <pic:spPr bwMode="auto">
+                    <a:xfrm>
+                      <a:off x="0" y="0"/>
+                      <a:ext cx="5327475" cy="1340533"/>
+                    </a:xfrm>
+                    <a:prstGeom prst="rect">
+                      <a:avLst/>
+                    </a:prstGeom>
+                    <a:noFill/>
+                    <a:ln>
+                      <a:noFill/>
+                    </a:ln>
+                  </pic:spPr>
+                </pic:pic>
+              </a:graphicData>
+            </a:graphic>
+          </wp:inline>
+        </w:drawing>
+      </w:r>
+    </w:p>
+    <w:p>
+      <w:pPr>
+        <w:pStyle w:val="oancuaDanhsach"/>
+        <w:numPr>
+          <w:ilvl w:val="0"/>
+          <w:numId w:val="39"/>
+        </w:numPr>
+        <w:rPr>
+          <w:lang w:val="en-US"/>
+        </w:rPr>
+      </w:pPr>
+      <w:r>
+        <w:rPr>
+          <w:lang w:val="en-US"/>
+        </w:rPr>
+        <w:t>Mở</w:t>
+      </w:r>
+      <w:r>
+        <w:rPr>
+          <w:lang w:val="en-US"/>
+        </w:rPr>
+        <w:t xml:space="preserve"> Package Manager Console (tool/nuget package manager/</w:t>
+      </w:r>
+      <w:r>
+        <w:rPr>
+          <w:lang w:val="en-US"/>
+        </w:rPr>
+        <w:t xml:space="preserve"> </w:t>
+      </w:r>
+      <w:r>
+        <w:rPr>
+          <w:lang w:val="en-US"/>
+        </w:rPr>
+        <w:t>Package Manager Console</w:t>
+      </w:r>
+      <w:r>
+        <w:rPr>
+          <w:lang w:val="en-US"/>
+        </w:rPr>
+        <w:t>)</w:t>
+      </w:r>
+      <w:r>
+        <w:rPr>
+          <w:lang w:val="en-US"/>
+        </w:rPr>
+        <w:t xml:space="preserve"> </w:t>
+      </w:r>
+      <w:r>
+        <w:rPr>
+          <w:lang w:val="en-US"/>
+        </w:rPr>
+        <w:t>chọn (1) default project là eshop.data</w:t>
+      </w:r>
+    </w:p>
+    <w:p>
+      <w:pPr>
+        <w:pStyle w:val="oancuaDanhsach"/>
+        <w:ind w:left="1440"/>
+        <w:rPr>
+          <w:lang w:val="en-US"/>
+        </w:rPr>
+      </w:pPr>
+      <w:r>
+        <w:rPr>
+          <w:lang w:val="en-US"/>
+        </w:rPr>
+        <w:t xml:space="preserve">Thêm dòng lệnh </w:t>
+      </w:r>
+    </w:p>
+    <w:p>
+      <w:pPr>
+        <w:pStyle w:val="oancuaDanhsach"/>
+        <w:pBdr>
+          <w:top w:val="single" w:sz="4" w:space="1" w:color="auto"/>
+          <w:left w:val="single" w:sz="4" w:space="4" w:color="auto"/>
+          <w:bottom w:val="single" w:sz="4" w:space="1" w:color="auto"/>
+          <w:right w:val="single" w:sz="4" w:space="4" w:color="auto"/>
+        </w:pBdr>
+        <w:ind w:left="2160"/>
+        <w:rPr>
+          <w:lang w:val="en-US"/>
+        </w:rPr>
+      </w:pPr>
+      <w:r>
+        <w:rPr>
+          <w:lang w:val="en-US"/>
+        </w:rPr>
+        <w:t>add-migration  {tên}</w:t>
+      </w:r>
+    </w:p>
+    <w:p>
+      <w:pPr>
+        <w:ind w:left="1530" w:hanging="1530"/>
+        <w:rPr>
+          <w:lang w:val="en-US"/>
+        </w:rPr>
+      </w:pPr>
+      <w:r>
+        <w:rPr>
+          <w:lang w:val="en-US"/>
+        </w:rPr>
+        <w:tab/>
+      </w:r>
+      <w:r>
+        <w:rPr>
+          <w:lang w:val="en-US"/>
+        </w:rPr>
+        <w:tab/>
+      </w:r>
+      <w:r>
+        <w:rPr>
+          <w:lang w:val="en-US"/>
+        </w:rPr>
+        <w:tab/>
+      </w:r>
+      <w:r>
+        <w:rPr>
+          <w:lang w:val="en-US"/>
+        </w:rPr>
+        <w:t>{tên}</w:t>
+      </w:r>
+      <w:r>
+        <w:rPr>
+          <w:lang w:val="en-US"/>
+        </w:rPr>
+        <w:t>: nên đặt rõ ràng phần thêm gì hay sửa gì</w:t>
+      </w:r>
+      <w:r>
+        <w:rPr>
+          <w:noProof/>
+          <w:lang w:val="en-US"/>
+        </w:rPr>
+        <w:drawing>
+          <wp:inline distT="0" distB="0" distL="0" distR="0" wp14:anchorId="70A9B242" wp14:editId="17273219">
+            <wp:extent cx="5153025" cy="1171575"/>
+            <wp:effectExtent l="0" t="0" r="9525" b="9525"/>
+            <wp:docPr id="3" name="Hình ảnh 3"/>
+            <wp:cNvGraphicFramePr>
+              <a:graphicFrameLocks xmlns:a="http://schemas.openxmlformats.org/drawingml/2006/main" noChangeAspect="1"/>
+            </wp:cNvGraphicFramePr>
+            <a:graphic xmlns:a="http://schemas.openxmlformats.org/drawingml/2006/main">
+              <a:graphicData uri="http://schemas.openxmlformats.org/drawingml/2006/picture">
+                <pic:pic xmlns:pic="http://schemas.openxmlformats.org/drawingml/2006/picture">
+                  <pic:nvPicPr>
+                    <pic:cNvPr id="0" name="Picture 3"/>
+                    <pic:cNvPicPr>
+                      <a:picLocks noChangeAspect="1" noChangeArrowheads="1"/>
+                    </pic:cNvPicPr>
+                  </pic:nvPicPr>
+                  <pic:blipFill>
+                    <a:blip r:embed="rId10">
+                      <a:extLst>
+                        <a:ext uri="{28A0092B-C50C-407E-A947-70E740481C1C}">
+                          <a14:useLocalDpi xmlns:a14="http://schemas.microsoft.com/office/drawing/2010/main" val="0"/>
+                        </a:ext>
+                      </a:extLst>
+                    </a:blip>
+                    <a:srcRect/>
+                    <a:stretch>
+                      <a:fillRect/>
+                    </a:stretch>
+                  </pic:blipFill>
+                  <pic:spPr bwMode="auto">
+                    <a:xfrm>
+                      <a:off x="0" y="0"/>
+                      <a:ext cx="5155199" cy="1172069"/>
+                    </a:xfrm>
+                    <a:prstGeom prst="rect">
+                      <a:avLst/>
+                    </a:prstGeom>
+                    <a:noFill/>
+                    <a:ln>
+                      <a:noFill/>
+                    </a:ln>
+                  </pic:spPr>
+                </pic:pic>
+              </a:graphicData>
+            </a:graphic>
+          </wp:inline>
+        </w:drawing>
+      </w:r>
+    </w:p>
+    <w:p>
+      <w:pPr>
+        <w:rPr>
+          <w:lang w:val="en-US"/>
+        </w:rPr>
+      </w:pPr>
+    </w:p>
+    <w:p>
+      <w:pPr>
+        <w:rPr>
+          <w:lang w:val="fr-FR"/>
+        </w:rPr>
+      </w:pPr>
+      <w:r>
+        <w:rPr>
+          <w:lang w:val="en-US"/>
+        </w:rPr>
+        <w:tab/>
+      </w:r>
+      <w:r>
+        <w:rPr>
+          <w:lang w:val="en-US"/>
+        </w:rPr>
+        <w:tab/>
+      </w:r>
+      <w:r>
+        <w:rPr>
+          <w:lang w:val="fr-FR"/>
+        </w:rPr>
+        <w:t>Sau đó nhấn enter để tạo migra</w:t>
+      </w:r>
+      <w:r>
+        <w:rPr>
+          <w:lang w:val="fr-FR"/>
+        </w:rPr>
+        <w:t>tion</w:t>
+      </w:r>
+    </w:p>
+    <w:p>
+      <w:pPr>
+        <w:pStyle w:val="oancuaDanhsach"/>
+        <w:numPr>
+          <w:ilvl w:val="0"/>
+          <w:numId w:val="39"/>
+        </w:numPr>
+        <w:rPr>
+          <w:lang w:val="fr-FR"/>
+        </w:rPr>
+      </w:pPr>
+      <w:r>
+        <w:rPr>
+          <w:lang w:val="fr-FR"/>
+        </w:rPr>
+        <w:t xml:space="preserve"> Gõ </w:t>
+      </w:r>
+    </w:p>
+    <w:p>
+      <w:pPr>
+        <w:pStyle w:val="oancuaDanhsach"/>
+        <w:pBdr>
+          <w:top w:val="single" w:sz="4" w:space="1" w:color="auto"/>
+          <w:left w:val="single" w:sz="4" w:space="4" w:color="auto"/>
+          <w:bottom w:val="single" w:sz="4" w:space="1" w:color="auto"/>
+          <w:right w:val="single" w:sz="4" w:space="4" w:color="auto"/>
+        </w:pBdr>
+        <w:ind w:left="2160"/>
+        <w:rPr>
+          <w:lang w:val="en-US"/>
+        </w:rPr>
+      </w:pPr>
+      <w:r>
+        <w:rPr>
+          <w:lang w:val="fr-FR"/>
+        </w:rPr>
+        <w:t> Update-database</w:t>
+      </w:r>
+      <w:r>
+        <w:rPr>
+          <w:lang w:val="en-US"/>
+        </w:rPr>
+        <w:t xml:space="preserve"> </w:t>
+      </w:r>
+    </w:p>
+    <w:p>
+      <w:pPr>
+        <w:pStyle w:val="oancuaDanhsach"/>
+        <w:ind w:left="1440"/>
+        <w:rPr>
+          <w:lang w:val="en-US"/>
+        </w:rPr>
+      </w:pPr>
+      <w:r>
+        <w:rPr>
+          <w:lang w:val="en-US"/>
+        </w:rPr>
+        <w:t xml:space="preserve"> để </w:t>
+      </w:r>
+      <w:r>
+        <w:rPr>
+          <w:lang w:val="en-US"/>
+        </w:rPr>
+        <w:t xml:space="preserve">cập nhật </w:t>
+      </w:r>
+      <w:r>
+        <w:rPr>
+          <w:lang w:val="en-US"/>
+        </w:rPr>
+        <w:t xml:space="preserve"> csdl </w:t>
+      </w:r>
+      <w:r>
+        <w:rPr>
+          <w:lang w:val="en-US"/>
+        </w:rPr>
+        <w:t>vào sql</w:t>
+      </w:r>
+    </w:p>
+    <w:p>
+      <w:pPr>
+        <w:pStyle w:val="oancuaDanhsach"/>
+        <w:ind w:left="1440"/>
+        <w:rPr>
+          <w:lang w:val="en-US"/>
+        </w:rPr>
+      </w:pPr>
+    </w:p>
+    <w:p>
+      <w:pPr>
+        <w:pStyle w:val="u3"/>
+        <w:numPr>
+          <w:ilvl w:val="0"/>
+          <w:numId w:val="38"/>
+        </w:numPr>
+        <w:rPr>
+          <w:lang w:val="en-US"/>
+        </w:rPr>
+      </w:pPr>
+      <w:r>
+        <w:rPr>
+          <w:lang w:val="en-US"/>
+        </w:rPr>
+        <w:t xml:space="preserve">Tạo </w:t>
+      </w:r>
+      <w:r>
+        <w:rPr>
+          <w:lang w:val="en-US"/>
+        </w:rPr>
+        <w:t>reponsitory cho entity</w:t>
+      </w:r>
+    </w:p>
+    <w:p>
+      <w:pPr>
+        <w:pStyle w:val="oancuaDanhsach"/>
+        <w:numPr>
+          <w:ilvl w:val="0"/>
+          <w:numId w:val="41"/>
+        </w:numPr>
+        <w:rPr>
+          <w:lang w:val="en-US"/>
+        </w:rPr>
+      </w:pPr>
+      <w:r>
+        <w:rPr>
+          <w:lang w:val="en-US"/>
+        </w:rPr>
+        <w:t>Mở Eshop.Data/Repository tạo class repository cho entity mới</w:t>
+      </w:r>
+      <w:r>
+        <w:rPr>
+          <w:lang w:val="en-US"/>
+        </w:rPr>
+        <w:t xml:space="preserve"> </w:t>
+      </w:r>
+    </w:p>
+    <w:p>
+      <w:pPr>
+        <w:pStyle w:val="oancuaDanhsach"/>
+        <w:ind w:left="1440"/>
+        <w:rPr>
+          <w:lang w:val="en-US"/>
+        </w:rPr>
+      </w:pPr>
+      <w:r>
+        <w:rPr>
+          <w:lang w:val="en-US"/>
+        </w:rPr>
+        <w:t>Vd: ErrorRepository</w:t>
+      </w:r>
+    </w:p>
+    <w:p>
+      <w:pPr>
+        <w:pStyle w:val="oancuaDanhsach"/>
+        <w:numPr>
+          <w:ilvl w:val="0"/>
+          <w:numId w:val="41"/>
+        </w:numPr>
+        <w:rPr>
+          <w:lang w:val="en-US"/>
+        </w:rPr>
+      </w:pPr>
+      <w:r>
+        <w:rPr>
+          <w:lang w:val="en-US"/>
+        </w:rPr>
+        <w:t>Tạo interface tương ứng với repository vừa tạo</w:t>
+      </w:r>
+      <w:r>
+        <w:rPr>
+          <w:lang w:val="en-US"/>
+        </w:rPr>
+        <w:t xml:space="preserve"> ngay trong class  ở bước 1</w:t>
+      </w:r>
+    </w:p>
+    <w:p>
+      <w:pPr>
+        <w:pStyle w:val="oancuaDanhsach"/>
+        <w:ind w:left="1440"/>
+        <w:rPr>
+          <w:lang w:val="en-US"/>
+        </w:rPr>
+      </w:pPr>
+      <w:r>
+        <w:rPr>
+          <w:lang w:val="en-US"/>
+        </w:rPr>
+        <w:t>Vd: IErrorRepository</w:t>
+      </w:r>
+    </w:p>
+    <w:p>
+      <w:pPr>
+        <w:pStyle w:val="oancuaDanhsach"/>
+        <w:ind w:left="1440"/>
+        <w:rPr>
+          <w:lang w:val="en-US"/>
+        </w:rPr>
+      </w:pPr>
+      <w:r>
+        <w:rPr>
+          <w:lang w:val="en-US"/>
+        </w:rPr>
+        <w:t xml:space="preserve">Interface này kế thừa từ </w:t>
+      </w:r>
+      <w:r>
+        <w:rPr>
+          <w:lang w:val="en-US"/>
+        </w:rPr>
+        <w:t>interface Irepository</w:t>
+      </w:r>
+    </w:p>
+    <w:p>
+      <w:pPr>
+        <w:pStyle w:val="oancuaDanhsach"/>
+        <w:ind w:left="1440"/>
+        <w:rPr>
+          <w:lang w:val="en-US"/>
+        </w:rPr>
+      </w:pPr>
+      <w:r>
+        <w:rPr>
+          <w:lang w:val="en-US"/>
+        </w:rPr>
+        <w:t>I</w:t>
+      </w:r>
+      <w:r>
+        <w:rPr>
+          <w:lang w:val="en-US"/>
+        </w:rPr>
+        <w:t>E</w:t>
+      </w:r>
+      <w:r>
+        <w:rPr>
+          <w:lang w:val="en-US"/>
+        </w:rPr>
+        <w:t>rrorRepository</w:t>
+      </w:r>
+      <w:r>
+        <w:rPr>
+          <w:lang w:val="en-US"/>
+        </w:rPr>
+        <w:t>: chứa các tên phương thức riêng của đối tượng và các phương thức như create ,update, delete… đã viết sẵn trong Irepository</w:t>
+      </w:r>
+    </w:p>
+    <w:p>
+      <w:pPr>
+        <w:pStyle w:val="oancuaDanhsach"/>
+        <w:ind w:left="1440"/>
+        <w:rPr>
+          <w:lang w:val="en-US"/>
+        </w:rPr>
+      </w:pPr>
+      <w:r>
+        <w:rPr>
+          <w:noProof/>
+          <w:lang w:val="en-US"/>
+        </w:rPr>
+        <w:drawing>
+          <wp:inline distT="0" distB="0" distL="0" distR="0" wp14:anchorId="48E4EA7E" wp14:editId="693863FA">
+            <wp:extent cx="5724525" cy="909955"/>
+            <wp:effectExtent l="0" t="0" r="9525" b="4445"/>
+            <wp:docPr id="4" name="Hình ảnh 4"/>
+            <wp:cNvGraphicFramePr>
+              <a:graphicFrameLocks xmlns:a="http://schemas.openxmlformats.org/drawingml/2006/main" noChangeAspect="1"/>
+            </wp:cNvGraphicFramePr>
+            <a:graphic xmlns:a="http://schemas.openxmlformats.org/drawingml/2006/main">
+              <a:graphicData uri="http://schemas.openxmlformats.org/drawingml/2006/picture">
+                <pic:pic xmlns:pic="http://schemas.openxmlformats.org/drawingml/2006/picture">
+                  <pic:nvPicPr>
+                    <pic:cNvPr id="0" name="Picture 4"/>
+                    <pic:cNvPicPr>
+                      <a:picLocks noChangeAspect="1" noChangeArrowheads="1"/>
+                    </pic:cNvPicPr>
+                  </pic:nvPicPr>
+                  <pic:blipFill>
+                    <a:blip r:embed="rId11">
+                      <a:extLst>
+                        <a:ext uri="{28A0092B-C50C-407E-A947-70E740481C1C}">
+                          <a14:useLocalDpi xmlns:a14="http://schemas.microsoft.com/office/drawing/2010/main" val="0"/>
+                        </a:ext>
+                      </a:extLst>
+                    </a:blip>
+                    <a:srcRect/>
+                    <a:stretch>
+                      <a:fillRect/>
+                    </a:stretch>
+                  </pic:blipFill>
+                  <pic:spPr bwMode="auto">
+                    <a:xfrm>
+                      <a:off x="0" y="0"/>
+                      <a:ext cx="5724525" cy="909955"/>
+                    </a:xfrm>
+                    <a:prstGeom prst="rect">
+                      <a:avLst/>
+                    </a:prstGeom>
+                    <a:noFill/>
+                    <a:ln>
+                      <a:noFill/>
+                    </a:ln>
+                  </pic:spPr>
+                </pic:pic>
+              </a:graphicData>
+            </a:graphic>
+          </wp:inline>
+        </w:drawing>
+      </w:r>
+    </w:p>
+    <w:p>
+      <w:pPr>
+        <w:pStyle w:val="oancuaDanhsach"/>
+        <w:ind w:left="1440"/>
+        <w:rPr>
+          <w:lang w:val="en-US"/>
+        </w:rPr>
+      </w:pPr>
+      <w:r>
+        <w:rPr>
+          <w:lang w:val="en-US"/>
+        </w:rPr>
+        <w:t xml:space="preserve"> </w:t>
+      </w:r>
+    </w:p>
+    <w:p>
+      <w:pPr>
+        <w:pStyle w:val="oancuaDanhsach"/>
+        <w:numPr>
+          <w:ilvl w:val="0"/>
+          <w:numId w:val="41"/>
+        </w:numPr>
+        <w:rPr>
+          <w:lang w:val="en-US"/>
+        </w:rPr>
+      </w:pPr>
+      <w:r>
+        <w:rPr>
+          <w:lang w:val="en-US"/>
+        </w:rPr>
+        <w:t xml:space="preserve">Class Repository vừa tạo ở bước 1 kế thừa interface tạo ra ở bước 2 và class </w:t>
+      </w:r>
+      <w:r>
+        <w:rPr>
+          <w:rFonts w:ascii="Consolas" w:hAnsi="Consolas" w:cs="Consolas"/>
+          <w:color w:val="000000"/>
+          <w:sz w:val="19"/>
+          <w:szCs w:val="19"/>
+        </w:rPr>
+        <w:t>RepositoryBase</w:t>
+      </w:r>
+    </w:p>
+    <w:p>
+      <w:pPr>
+        <w:pStyle w:val="oancuaDanhsach"/>
+        <w:ind w:left="1440"/>
+        <w:rPr>
+          <w:lang w:val="en-US"/>
+        </w:rPr>
+      </w:pPr>
+    </w:p>
+    <w:p>
+      <w:pPr>
+        <w:ind w:left="720"/>
+        <w:rPr>
+          <w:lang w:val="en-US"/>
+        </w:rPr>
+      </w:pPr>
+    </w:p>
+    <w:p>
+      <w:pPr>
+        <w:rPr>
+          <w:lang w:val="en-US"/>
+        </w:rPr>
+      </w:pPr>
+    </w:p>
+    <w:p>
+      <w:pPr>
+        <w:rPr>
+          <w:lang w:val="en-US"/>
+        </w:rPr>
+      </w:pPr>
+    </w:p>
+    <w:p>
+      <w:pPr>
+        <w:pStyle w:val="oancuaDanhsach"/>
+        <w:ind w:left="1440"/>
+        <w:rPr>
+          <w:lang w:val="en-US"/>
+        </w:rPr>
+      </w:pPr>
+    </w:p>
+    <w:p>
+      <w:pPr>
         <w:pStyle w:val="u1"/>
         <w:numPr>
           <w:ilvl w:val="0"/>
@@ -5190,7 +6021,17 @@
           <w:szCs w:val="24"/>
           <w:shd w:val="clear" w:color="auto" w:fill="FAF9F8"/>
         </w:rPr>
-        <w:t>để giải quýêt các công việc khác nhau hiệu quả. Ngoài ra, khách hàng cũng có thể sử dụng hệ thống nhưng chỉ với chức năng tìm kiếm mặt hàng và có thể đặt hàng trên mạng từ xa.</w:t>
+        <w:t xml:space="preserve">để giải quýêt các công việc khác nhau hiệu quả. Ngoài ra, khách hàng cũng có thể sử </w:t>
+      </w:r>
+      <w:r>
+        <w:rPr>
+          <w:rFonts w:ascii="Cambria" w:hAnsi="Cambria" w:cs="Arial"/>
+          <w:sz w:val="24"/>
+          <w:szCs w:val="24"/>
+          <w:shd w:val="clear" w:color="auto" w:fill="FAF9F8"/>
+        </w:rPr>
+        <w:lastRenderedPageBreak/>
+        <w:t>dụng hệ thống nhưng chỉ với chức năng tìm kiếm mặt hàng và có thể đặt hàng trên mạng từ xa.</w:t>
       </w:r>
     </w:p>
     <w:p>
@@ -5480,7 +6321,6 @@
             <w14:round/>
           </w14:textOutline>
         </w:rPr>
-        <w:lastRenderedPageBreak/>
         <w:t>Quản lý khách hàng</w:t>
       </w:r>
       <w:bookmarkEnd w:id="18"/>
@@ -6055,7 +6895,16 @@
           <w:sz w:val="24"/>
           <w:szCs w:val="24"/>
         </w:rPr>
-        <w:t>Dịch vụ fulfillment là quá trình bắt đầu từ lúc hàng hóa được nhập vào kho đến lúc người mua hàng nhận được sản phẩm, bao gồm các hoạt động lấy hàng từ người bán hàng, lưu kho, xử lý đơn hàng, lấy hàng từ kho, đóng gói và vận chuyển đến đúng địa chỉ của khách hàng. Nói cách khác, fulfillment thay người bán hàng làm tất cả công việc liên quan đến quản lý tồn kho, xử lý đơn hàng và vận chuyển, đảm bảo sản phẩm đến tay khách hàng (người mua hàng) nhanh chóng hơn. Fulfillment còn được gọi bằng nhiều cái tên khác nhau như dịch vụ hoàn tất đơn hàng, trung tâm phân phối sản phẩm hoặc dịch vụ hậu cần kho vận.</w:t>
+        <w:t xml:space="preserve">Dịch vụ fulfillment là quá trình bắt đầu từ lúc hàng hóa được nhập vào kho đến lúc người mua hàng nhận được sản phẩm, bao gồm các hoạt động lấy hàng từ người bán hàng, lưu kho, xử lý đơn hàng, lấy hàng từ kho, đóng gói và vận chuyển đến đúng địa chỉ của khách hàng. Nói cách khác, fulfillment thay người bán hàng làm tất cả công việc liên quan đến quản lý tồn kho, xử lý đơn hàng và vận chuyển, đảm bảo sản phẩm đến tay khách hàng (người mua hàng) nhanh chóng hơn. Fulfillment còn được gọi bằng nhiều cái tên khác </w:t>
+      </w:r>
+      <w:r>
+        <w:rPr>
+          <w:rFonts w:ascii="Cambria" w:hAnsi="Cambria"/>
+          <w:sz w:val="24"/>
+          <w:szCs w:val="24"/>
+        </w:rPr>
+        <w:lastRenderedPageBreak/>
+        <w:t>nhau như dịch vụ hoàn tất đơn hàng, trung tâm phân phối sản phẩm hoặc dịch vụ hậu cần kho vận.</w:t>
       </w:r>
     </w:p>
     <w:p>
@@ -6410,7 +7259,6 @@
           <w:rFonts w:ascii="Cambria" w:hAnsi="Cambria"/>
           <w:lang w:val="en-US"/>
         </w:rPr>
-        <w:lastRenderedPageBreak/>
         <w:t>Công nghệ website</w:t>
       </w:r>
       <w:bookmarkEnd w:id="42"/>
@@ -6697,6 +7545,7 @@
           <w:shd w:val="clear" w:color="auto" w:fill="FFFFFF"/>
           <w:lang w:eastAsia="vi-VN"/>
         </w:rPr>
+        <w:lastRenderedPageBreak/>
         <w:t>Có sẵn Dependency Injection.</w:t>
       </w:r>
     </w:p>
@@ -6981,7 +7830,6 @@
           <w:rFonts w:ascii="Cambria" w:hAnsi="Cambria"/>
           <w:lang w:val="en-US"/>
         </w:rPr>
-        <w:lastRenderedPageBreak/>
         <w:t>Mô hình website</w:t>
       </w:r>
       <w:bookmarkEnd w:id="51"/>
@@ -7350,6 +8198,7 @@
           <w:sz w:val="24"/>
           <w:szCs w:val="24"/>
         </w:rPr>
+        <w:lastRenderedPageBreak/>
         <w:t>Trong kiến trúc REST mọi thứ đều được coi là tài nguyên, chúng có thể là: tệp văn bản, ảnh, trang html, video, hoặc dữ liệu động… REST server cung cấp quyền truy cập vào các tài nguyên, REST client truy cập và thay đổi các tài nguyên đó. Ở đây các tài nguyên được định danh dựa vào URI, REST sử dụng một vài đại diện để biểu diễn các tài nguyên như văn bản, JSON, XML.</w:t>
       </w:r>
     </w:p>
@@ -7554,7 +8403,6 @@
           <w:sz w:val="24"/>
           <w:szCs w:val="24"/>
         </w:rPr>
-        <w:lastRenderedPageBreak/>
         <w:t>Phi trạng thái (stateless)</w:t>
       </w:r>
     </w:p>
@@ -7762,6 +8610,7 @@
           <w:sz w:val="24"/>
           <w:szCs w:val="24"/>
         </w:rPr>
+        <w:lastRenderedPageBreak/>
         <w:t>REST đưa ra một cấu trúc để người dùng có thể truy cập vào tài nguyên của nó thông qua các URL</w:t>
       </w:r>
     </w:p>
@@ -7944,7 +8793,6 @@
           <w:sz w:val="24"/>
           <w:szCs w:val="24"/>
         </w:rPr>
-        <w:lastRenderedPageBreak/>
         <w:t>Thay vì sử dụng mã (404 Not Found) khi yêu cầu địa chỉ cho một phần đường dẫn, luôn luôn cung cấp một trang mặc định hoặc tài nguyên như một phản hồi.</w:t>
       </w:r>
     </w:p>
@@ -8516,7 +9364,7 @@
         </w:rPr>
         <w:t>Google Analytic giúp bạn thấy được có bao nhiêu người dùng đang lướt website của bạn. Qua đó giúp bạn nắm rõ lưu lượng truy cập tối ưu nhất của website trong 1 ngày, tạo tiền đề để xây dựng </w:t>
       </w:r>
-      <w:hyperlink r:id="rId8" w:tgtFrame="_blank" w:history="1">
+      <w:hyperlink r:id="rId12" w:tgtFrame="_blank" w:history="1">
         <w:r>
           <w:rPr>
             <w:rStyle w:val="Siuktni"/>
@@ -8577,7 +9425,7 @@
         </w:rPr>
         <w:t>Google Analytics thống kê được nguồn truy cập vào website của người dùng đến từ đâu là nhiều nhất, cụ thể bao gồm các kênh như social media, google search, quảng cáo, các website khác… Ngoài ra, nó còn có khả năng thống kê được ngôn ngữ và hệ điều hành mà thiết bị của người dùng đang sử dụng để truy cập vào website của bạn là gì, từ đó tạo tiền đề để bạn </w:t>
       </w:r>
-      <w:hyperlink r:id="rId9" w:history="1">
+      <w:hyperlink r:id="rId13" w:history="1">
         <w:r>
           <w:rPr>
             <w:rStyle w:val="Siuktni"/>
@@ -8898,7 +9746,7 @@
       </w:pPr>
     </w:p>
     <w:sectPr>
-      <w:footerReference w:type="default" r:id="rId10"/>
+      <w:footerReference w:type="default" r:id="rId14"/>
       <w:pgSz w:w="11906" w:h="16838"/>
       <w:pgMar w:top="1440" w:right="1440" w:bottom="1440" w:left="1440" w:header="720" w:footer="720" w:gutter="0"/>
       <w:cols w:space="720"/>
@@ -9805,6 +10653,95 @@
     </w:lvl>
   </w:abstractNum>
   <w:abstractNum w:abstractNumId="9" w15:restartNumberingAfterBreak="0">
+    <w:nsid w:val="2AC17C0C"/>
+    <w:multiLevelType w:val="hybridMultilevel"/>
+    <w:tmpl w:val="67326010"/>
+    <w:lvl w:ilvl="0" w:tplc="88E2A710">
+      <w:start w:val="1"/>
+      <w:numFmt w:val="decimal"/>
+      <w:lvlText w:val="Bước %1:"/>
+      <w:lvlJc w:val="left"/>
+      <w:pPr>
+        <w:ind w:left="1440" w:hanging="360"/>
+      </w:pPr>
+      <w:rPr>
+        <w:rFonts w:hint="default"/>
+      </w:rPr>
+    </w:lvl>
+    <w:lvl w:ilvl="1" w:tplc="042A0019" w:tentative="1">
+      <w:start w:val="1"/>
+      <w:numFmt w:val="lowerLetter"/>
+      <w:lvlText w:val="%2."/>
+      <w:lvlJc w:val="left"/>
+      <w:pPr>
+        <w:ind w:left="2160" w:hanging="360"/>
+      </w:pPr>
+    </w:lvl>
+    <w:lvl w:ilvl="2" w:tplc="042A001B" w:tentative="1">
+      <w:start w:val="1"/>
+      <w:numFmt w:val="lowerRoman"/>
+      <w:lvlText w:val="%3."/>
+      <w:lvlJc w:val="right"/>
+      <w:pPr>
+        <w:ind w:left="2880" w:hanging="180"/>
+      </w:pPr>
+    </w:lvl>
+    <w:lvl w:ilvl="3" w:tplc="042A000F" w:tentative="1">
+      <w:start w:val="1"/>
+      <w:numFmt w:val="decimal"/>
+      <w:lvlText w:val="%4."/>
+      <w:lvlJc w:val="left"/>
+      <w:pPr>
+        <w:ind w:left="3600" w:hanging="360"/>
+      </w:pPr>
+    </w:lvl>
+    <w:lvl w:ilvl="4" w:tplc="042A0019" w:tentative="1">
+      <w:start w:val="1"/>
+      <w:numFmt w:val="lowerLetter"/>
+      <w:lvlText w:val="%5."/>
+      <w:lvlJc w:val="left"/>
+      <w:pPr>
+        <w:ind w:left="4320" w:hanging="360"/>
+      </w:pPr>
+    </w:lvl>
+    <w:lvl w:ilvl="5" w:tplc="042A001B" w:tentative="1">
+      <w:start w:val="1"/>
+      <w:numFmt w:val="lowerRoman"/>
+      <w:lvlText w:val="%6."/>
+      <w:lvlJc w:val="right"/>
+      <w:pPr>
+        <w:ind w:left="5040" w:hanging="180"/>
+      </w:pPr>
+    </w:lvl>
+    <w:lvl w:ilvl="6" w:tplc="042A000F" w:tentative="1">
+      <w:start w:val="1"/>
+      <w:numFmt w:val="decimal"/>
+      <w:lvlText w:val="%7."/>
+      <w:lvlJc w:val="left"/>
+      <w:pPr>
+        <w:ind w:left="5760" w:hanging="360"/>
+      </w:pPr>
+    </w:lvl>
+    <w:lvl w:ilvl="7" w:tplc="042A0019" w:tentative="1">
+      <w:start w:val="1"/>
+      <w:numFmt w:val="lowerLetter"/>
+      <w:lvlText w:val="%8."/>
+      <w:lvlJc w:val="left"/>
+      <w:pPr>
+        <w:ind w:left="6480" w:hanging="360"/>
+      </w:pPr>
+    </w:lvl>
+    <w:lvl w:ilvl="8" w:tplc="042A001B" w:tentative="1">
+      <w:start w:val="1"/>
+      <w:numFmt w:val="lowerRoman"/>
+      <w:lvlText w:val="%9."/>
+      <w:lvlJc w:val="right"/>
+      <w:pPr>
+        <w:ind w:left="7200" w:hanging="180"/>
+      </w:pPr>
+    </w:lvl>
+  </w:abstractNum>
+  <w:abstractNum w:abstractNumId="10" w15:restartNumberingAfterBreak="0">
     <w:nsid w:val="2C9A389E"/>
     <w:multiLevelType w:val="multilevel"/>
     <w:tmpl w:val="AF0036D2"/>
@@ -9920,7 +10857,7 @@
       </w:pPr>
     </w:lvl>
   </w:abstractNum>
-  <w:abstractNum w:abstractNumId="10" w15:restartNumberingAfterBreak="0">
+  <w:abstractNum w:abstractNumId="11" w15:restartNumberingAfterBreak="0">
     <w:nsid w:val="2D0C70FB"/>
     <w:multiLevelType w:val="multilevel"/>
     <w:tmpl w:val="49584A6C"/>
@@ -10033,7 +10970,7 @@
       </w:pPr>
     </w:lvl>
   </w:abstractNum>
-  <w:abstractNum w:abstractNumId="11" w15:restartNumberingAfterBreak="0">
+  <w:abstractNum w:abstractNumId="12" w15:restartNumberingAfterBreak="0">
     <w:nsid w:val="2D6F416E"/>
     <w:multiLevelType w:val="hybridMultilevel"/>
     <w:tmpl w:val="A042B12A"/>
@@ -10119,7 +11056,7 @@
       </w:pPr>
     </w:lvl>
   </w:abstractNum>
-  <w:abstractNum w:abstractNumId="12" w15:restartNumberingAfterBreak="0">
+  <w:abstractNum w:abstractNumId="13" w15:restartNumberingAfterBreak="0">
     <w:nsid w:val="2E3E29F5"/>
     <w:multiLevelType w:val="hybridMultilevel"/>
     <w:tmpl w:val="5F022284"/>
@@ -10205,7 +11142,7 @@
       </w:pPr>
     </w:lvl>
   </w:abstractNum>
-  <w:abstractNum w:abstractNumId="13" w15:restartNumberingAfterBreak="0">
+  <w:abstractNum w:abstractNumId="14" w15:restartNumberingAfterBreak="0">
     <w:nsid w:val="30DE7435"/>
     <w:multiLevelType w:val="multilevel"/>
     <w:tmpl w:val="EA520732"/>
@@ -10354,7 +11291,7 @@
       </w:rPr>
     </w:lvl>
   </w:abstractNum>
-  <w:abstractNum w:abstractNumId="14" w15:restartNumberingAfterBreak="0">
+  <w:abstractNum w:abstractNumId="15" w15:restartNumberingAfterBreak="0">
     <w:nsid w:val="3647707D"/>
     <w:multiLevelType w:val="hybridMultilevel"/>
     <w:tmpl w:val="48C2A31E"/>
@@ -10467,7 +11404,93 @@
       </w:rPr>
     </w:lvl>
   </w:abstractNum>
-  <w:abstractNum w:abstractNumId="15" w15:restartNumberingAfterBreak="0">
+  <w:abstractNum w:abstractNumId="16" w15:restartNumberingAfterBreak="0">
+    <w:nsid w:val="37905D41"/>
+    <w:multiLevelType w:val="hybridMultilevel"/>
+    <w:tmpl w:val="8BAA65FC"/>
+    <w:lvl w:ilvl="0" w:tplc="042A000F">
+      <w:start w:val="1"/>
+      <w:numFmt w:val="decimal"/>
+      <w:lvlText w:val="%1."/>
+      <w:lvlJc w:val="left"/>
+      <w:pPr>
+        <w:ind w:left="720" w:hanging="360"/>
+      </w:pPr>
+    </w:lvl>
+    <w:lvl w:ilvl="1" w:tplc="042A0019" w:tentative="1">
+      <w:start w:val="1"/>
+      <w:numFmt w:val="lowerLetter"/>
+      <w:lvlText w:val="%2."/>
+      <w:lvlJc w:val="left"/>
+      <w:pPr>
+        <w:ind w:left="1440" w:hanging="360"/>
+      </w:pPr>
+    </w:lvl>
+    <w:lvl w:ilvl="2" w:tplc="042A001B" w:tentative="1">
+      <w:start w:val="1"/>
+      <w:numFmt w:val="lowerRoman"/>
+      <w:lvlText w:val="%3."/>
+      <w:lvlJc w:val="right"/>
+      <w:pPr>
+        <w:ind w:left="2160" w:hanging="180"/>
+      </w:pPr>
+    </w:lvl>
+    <w:lvl w:ilvl="3" w:tplc="042A000F" w:tentative="1">
+      <w:start w:val="1"/>
+      <w:numFmt w:val="decimal"/>
+      <w:lvlText w:val="%4."/>
+      <w:lvlJc w:val="left"/>
+      <w:pPr>
+        <w:ind w:left="2880" w:hanging="360"/>
+      </w:pPr>
+    </w:lvl>
+    <w:lvl w:ilvl="4" w:tplc="042A0019" w:tentative="1">
+      <w:start w:val="1"/>
+      <w:numFmt w:val="lowerLetter"/>
+      <w:lvlText w:val="%5."/>
+      <w:lvlJc w:val="left"/>
+      <w:pPr>
+        <w:ind w:left="3600" w:hanging="360"/>
+      </w:pPr>
+    </w:lvl>
+    <w:lvl w:ilvl="5" w:tplc="042A001B" w:tentative="1">
+      <w:start w:val="1"/>
+      <w:numFmt w:val="lowerRoman"/>
+      <w:lvlText w:val="%6."/>
+      <w:lvlJc w:val="right"/>
+      <w:pPr>
+        <w:ind w:left="4320" w:hanging="180"/>
+      </w:pPr>
+    </w:lvl>
+    <w:lvl w:ilvl="6" w:tplc="042A000F" w:tentative="1">
+      <w:start w:val="1"/>
+      <w:numFmt w:val="decimal"/>
+      <w:lvlText w:val="%7."/>
+      <w:lvlJc w:val="left"/>
+      <w:pPr>
+        <w:ind w:left="5040" w:hanging="360"/>
+      </w:pPr>
+    </w:lvl>
+    <w:lvl w:ilvl="7" w:tplc="042A0019" w:tentative="1">
+      <w:start w:val="1"/>
+      <w:numFmt w:val="lowerLetter"/>
+      <w:lvlText w:val="%8."/>
+      <w:lvlJc w:val="left"/>
+      <w:pPr>
+        <w:ind w:left="5760" w:hanging="360"/>
+      </w:pPr>
+    </w:lvl>
+    <w:lvl w:ilvl="8" w:tplc="042A001B" w:tentative="1">
+      <w:start w:val="1"/>
+      <w:numFmt w:val="lowerRoman"/>
+      <w:lvlText w:val="%9."/>
+      <w:lvlJc w:val="right"/>
+      <w:pPr>
+        <w:ind w:left="6480" w:hanging="180"/>
+      </w:pPr>
+    </w:lvl>
+  </w:abstractNum>
+  <w:abstractNum w:abstractNumId="17" w15:restartNumberingAfterBreak="0">
     <w:nsid w:val="38560BFD"/>
     <w:multiLevelType w:val="multilevel"/>
     <w:tmpl w:val="3690C12A"/>
@@ -10616,7 +11639,7 @@
       </w:rPr>
     </w:lvl>
   </w:abstractNum>
-  <w:abstractNum w:abstractNumId="16" w15:restartNumberingAfterBreak="0">
+  <w:abstractNum w:abstractNumId="18" w15:restartNumberingAfterBreak="0">
     <w:nsid w:val="38AE2A3E"/>
     <w:multiLevelType w:val="hybridMultilevel"/>
     <w:tmpl w:val="7E9205AA"/>
@@ -10729,7 +11752,7 @@
       </w:rPr>
     </w:lvl>
   </w:abstractNum>
-  <w:abstractNum w:abstractNumId="17" w15:restartNumberingAfterBreak="0">
+  <w:abstractNum w:abstractNumId="19" w15:restartNumberingAfterBreak="0">
     <w:nsid w:val="3B056DC6"/>
     <w:multiLevelType w:val="hybridMultilevel"/>
     <w:tmpl w:val="26C0E2E6"/>
@@ -10815,7 +11838,96 @@
       </w:pPr>
     </w:lvl>
   </w:abstractNum>
-  <w:abstractNum w:abstractNumId="18" w15:restartNumberingAfterBreak="0">
+  <w:abstractNum w:abstractNumId="20" w15:restartNumberingAfterBreak="0">
+    <w:nsid w:val="3DDF60DD"/>
+    <w:multiLevelType w:val="hybridMultilevel"/>
+    <w:tmpl w:val="2F0EBAE8"/>
+    <w:lvl w:ilvl="0" w:tplc="88E2A710">
+      <w:start w:val="1"/>
+      <w:numFmt w:val="decimal"/>
+      <w:lvlText w:val="Bước %1:"/>
+      <w:lvlJc w:val="left"/>
+      <w:pPr>
+        <w:ind w:left="1440" w:hanging="360"/>
+      </w:pPr>
+      <w:rPr>
+        <w:rFonts w:hint="default"/>
+      </w:rPr>
+    </w:lvl>
+    <w:lvl w:ilvl="1" w:tplc="042A0019" w:tentative="1">
+      <w:start w:val="1"/>
+      <w:numFmt w:val="lowerLetter"/>
+      <w:lvlText w:val="%2."/>
+      <w:lvlJc w:val="left"/>
+      <w:pPr>
+        <w:ind w:left="2160" w:hanging="360"/>
+      </w:pPr>
+    </w:lvl>
+    <w:lvl w:ilvl="2" w:tplc="042A001B" w:tentative="1">
+      <w:start w:val="1"/>
+      <w:numFmt w:val="lowerRoman"/>
+      <w:lvlText w:val="%3."/>
+      <w:lvlJc w:val="right"/>
+      <w:pPr>
+        <w:ind w:left="2880" w:hanging="180"/>
+      </w:pPr>
+    </w:lvl>
+    <w:lvl w:ilvl="3" w:tplc="042A000F" w:tentative="1">
+      <w:start w:val="1"/>
+      <w:numFmt w:val="decimal"/>
+      <w:lvlText w:val="%4."/>
+      <w:lvlJc w:val="left"/>
+      <w:pPr>
+        <w:ind w:left="3600" w:hanging="360"/>
+      </w:pPr>
+    </w:lvl>
+    <w:lvl w:ilvl="4" w:tplc="042A0019" w:tentative="1">
+      <w:start w:val="1"/>
+      <w:numFmt w:val="lowerLetter"/>
+      <w:lvlText w:val="%5."/>
+      <w:lvlJc w:val="left"/>
+      <w:pPr>
+        <w:ind w:left="4320" w:hanging="360"/>
+      </w:pPr>
+    </w:lvl>
+    <w:lvl w:ilvl="5" w:tplc="042A001B" w:tentative="1">
+      <w:start w:val="1"/>
+      <w:numFmt w:val="lowerRoman"/>
+      <w:lvlText w:val="%6."/>
+      <w:lvlJc w:val="right"/>
+      <w:pPr>
+        <w:ind w:left="5040" w:hanging="180"/>
+      </w:pPr>
+    </w:lvl>
+    <w:lvl w:ilvl="6" w:tplc="042A000F" w:tentative="1">
+      <w:start w:val="1"/>
+      <w:numFmt w:val="decimal"/>
+      <w:lvlText w:val="%7."/>
+      <w:lvlJc w:val="left"/>
+      <w:pPr>
+        <w:ind w:left="5760" w:hanging="360"/>
+      </w:pPr>
+    </w:lvl>
+    <w:lvl w:ilvl="7" w:tplc="042A0019" w:tentative="1">
+      <w:start w:val="1"/>
+      <w:numFmt w:val="lowerLetter"/>
+      <w:lvlText w:val="%8."/>
+      <w:lvlJc w:val="left"/>
+      <w:pPr>
+        <w:ind w:left="6480" w:hanging="360"/>
+      </w:pPr>
+    </w:lvl>
+    <w:lvl w:ilvl="8" w:tplc="042A001B" w:tentative="1">
+      <w:start w:val="1"/>
+      <w:numFmt w:val="lowerRoman"/>
+      <w:lvlText w:val="%9."/>
+      <w:lvlJc w:val="right"/>
+      <w:pPr>
+        <w:ind w:left="7200" w:hanging="180"/>
+      </w:pPr>
+    </w:lvl>
+  </w:abstractNum>
+  <w:abstractNum w:abstractNumId="21" w15:restartNumberingAfterBreak="0">
     <w:nsid w:val="40596888"/>
     <w:multiLevelType w:val="multilevel"/>
     <w:tmpl w:val="C8A2A790"/>
@@ -10964,7 +12076,7 @@
       </w:rPr>
     </w:lvl>
   </w:abstractNum>
-  <w:abstractNum w:abstractNumId="19" w15:restartNumberingAfterBreak="0">
+  <w:abstractNum w:abstractNumId="22" w15:restartNumberingAfterBreak="0">
     <w:nsid w:val="42B440F3"/>
     <w:multiLevelType w:val="hybridMultilevel"/>
     <w:tmpl w:val="F636F93A"/>
@@ -11050,7 +12162,7 @@
       </w:pPr>
     </w:lvl>
   </w:abstractNum>
-  <w:abstractNum w:abstractNumId="20" w15:restartNumberingAfterBreak="0">
+  <w:abstractNum w:abstractNumId="23" w15:restartNumberingAfterBreak="0">
     <w:nsid w:val="436406EE"/>
     <w:multiLevelType w:val="hybridMultilevel"/>
     <w:tmpl w:val="5F022284"/>
@@ -11136,7 +12248,7 @@
       </w:pPr>
     </w:lvl>
   </w:abstractNum>
-  <w:abstractNum w:abstractNumId="21" w15:restartNumberingAfterBreak="0">
+  <w:abstractNum w:abstractNumId="24" w15:restartNumberingAfterBreak="0">
     <w:nsid w:val="45CB474A"/>
     <w:multiLevelType w:val="multilevel"/>
     <w:tmpl w:val="31B43C38"/>
@@ -11285,7 +12397,7 @@
       </w:rPr>
     </w:lvl>
   </w:abstractNum>
-  <w:abstractNum w:abstractNumId="22" w15:restartNumberingAfterBreak="0">
+  <w:abstractNum w:abstractNumId="25" w15:restartNumberingAfterBreak="0">
     <w:nsid w:val="46EB55B7"/>
     <w:multiLevelType w:val="hybridMultilevel"/>
     <w:tmpl w:val="B276E262"/>
@@ -11371,7 +12483,7 @@
       </w:pPr>
     </w:lvl>
   </w:abstractNum>
-  <w:abstractNum w:abstractNumId="23" w15:restartNumberingAfterBreak="0">
+  <w:abstractNum w:abstractNumId="26" w15:restartNumberingAfterBreak="0">
     <w:nsid w:val="478E5BD2"/>
     <w:multiLevelType w:val="hybridMultilevel"/>
     <w:tmpl w:val="68AE48C4"/>
@@ -11457,7 +12569,7 @@
       </w:pPr>
     </w:lvl>
   </w:abstractNum>
-  <w:abstractNum w:abstractNumId="24" w15:restartNumberingAfterBreak="0">
+  <w:abstractNum w:abstractNumId="27" w15:restartNumberingAfterBreak="0">
     <w:nsid w:val="4C052E3A"/>
     <w:multiLevelType w:val="hybridMultilevel"/>
     <w:tmpl w:val="3014DC16"/>
@@ -11543,7 +12655,7 @@
       </w:pPr>
     </w:lvl>
   </w:abstractNum>
-  <w:abstractNum w:abstractNumId="25" w15:restartNumberingAfterBreak="0">
+  <w:abstractNum w:abstractNumId="28" w15:restartNumberingAfterBreak="0">
     <w:nsid w:val="4FA24574"/>
     <w:multiLevelType w:val="multilevel"/>
     <w:tmpl w:val="7D64CE0A"/>
@@ -11692,7 +12804,7 @@
       </w:rPr>
     </w:lvl>
   </w:abstractNum>
-  <w:abstractNum w:abstractNumId="26" w15:restartNumberingAfterBreak="0">
+  <w:abstractNum w:abstractNumId="29" w15:restartNumberingAfterBreak="0">
     <w:nsid w:val="5187661D"/>
     <w:multiLevelType w:val="hybridMultilevel"/>
     <w:tmpl w:val="5F022284"/>
@@ -11778,7 +12890,7 @@
       </w:pPr>
     </w:lvl>
   </w:abstractNum>
-  <w:abstractNum w:abstractNumId="27" w15:restartNumberingAfterBreak="0">
+  <w:abstractNum w:abstractNumId="30" w15:restartNumberingAfterBreak="0">
     <w:nsid w:val="635F7626"/>
     <w:multiLevelType w:val="hybridMultilevel"/>
     <w:tmpl w:val="151E86A6"/>
@@ -11864,7 +12976,7 @@
       </w:pPr>
     </w:lvl>
   </w:abstractNum>
-  <w:abstractNum w:abstractNumId="28" w15:restartNumberingAfterBreak="0">
+  <w:abstractNum w:abstractNumId="31" w15:restartNumberingAfterBreak="0">
     <w:nsid w:val="64EA26C3"/>
     <w:multiLevelType w:val="hybridMultilevel"/>
     <w:tmpl w:val="68AE48C4"/>
@@ -11950,7 +13062,7 @@
       </w:pPr>
     </w:lvl>
   </w:abstractNum>
-  <w:abstractNum w:abstractNumId="29" w15:restartNumberingAfterBreak="0">
+  <w:abstractNum w:abstractNumId="32" w15:restartNumberingAfterBreak="0">
     <w:nsid w:val="67155A3D"/>
     <w:multiLevelType w:val="hybridMultilevel"/>
     <w:tmpl w:val="B276E262"/>
@@ -12036,7 +13148,7 @@
       </w:pPr>
     </w:lvl>
   </w:abstractNum>
-  <w:abstractNum w:abstractNumId="30" w15:restartNumberingAfterBreak="0">
+  <w:abstractNum w:abstractNumId="33" w15:restartNumberingAfterBreak="0">
     <w:nsid w:val="68E85750"/>
     <w:multiLevelType w:val="hybridMultilevel"/>
     <w:tmpl w:val="AF22549E"/>
@@ -12125,7 +13237,7 @@
       </w:pPr>
     </w:lvl>
   </w:abstractNum>
-  <w:abstractNum w:abstractNumId="31" w15:restartNumberingAfterBreak="0">
+  <w:abstractNum w:abstractNumId="34" w15:restartNumberingAfterBreak="0">
     <w:nsid w:val="69D60D3E"/>
     <w:multiLevelType w:val="hybridMultilevel"/>
     <w:tmpl w:val="B276E262"/>
@@ -12211,7 +13323,96 @@
       </w:pPr>
     </w:lvl>
   </w:abstractNum>
-  <w:abstractNum w:abstractNumId="32" w15:restartNumberingAfterBreak="0">
+  <w:abstractNum w:abstractNumId="35" w15:restartNumberingAfterBreak="0">
+    <w:nsid w:val="6F01560B"/>
+    <w:multiLevelType w:val="hybridMultilevel"/>
+    <w:tmpl w:val="878C899C"/>
+    <w:lvl w:ilvl="0" w:tplc="88E2A710">
+      <w:start w:val="1"/>
+      <w:numFmt w:val="decimal"/>
+      <w:lvlText w:val="Bước %1:"/>
+      <w:lvlJc w:val="left"/>
+      <w:pPr>
+        <w:ind w:left="1440" w:hanging="360"/>
+      </w:pPr>
+      <w:rPr>
+        <w:rFonts w:hint="default"/>
+      </w:rPr>
+    </w:lvl>
+    <w:lvl w:ilvl="1" w:tplc="042A0019" w:tentative="1">
+      <w:start w:val="1"/>
+      <w:numFmt w:val="lowerLetter"/>
+      <w:lvlText w:val="%2."/>
+      <w:lvlJc w:val="left"/>
+      <w:pPr>
+        <w:ind w:left="2160" w:hanging="360"/>
+      </w:pPr>
+    </w:lvl>
+    <w:lvl w:ilvl="2" w:tplc="042A001B" w:tentative="1">
+      <w:start w:val="1"/>
+      <w:numFmt w:val="lowerRoman"/>
+      <w:lvlText w:val="%3."/>
+      <w:lvlJc w:val="right"/>
+      <w:pPr>
+        <w:ind w:left="2880" w:hanging="180"/>
+      </w:pPr>
+    </w:lvl>
+    <w:lvl w:ilvl="3" w:tplc="042A000F" w:tentative="1">
+      <w:start w:val="1"/>
+      <w:numFmt w:val="decimal"/>
+      <w:lvlText w:val="%4."/>
+      <w:lvlJc w:val="left"/>
+      <w:pPr>
+        <w:ind w:left="3600" w:hanging="360"/>
+      </w:pPr>
+    </w:lvl>
+    <w:lvl w:ilvl="4" w:tplc="042A0019" w:tentative="1">
+      <w:start w:val="1"/>
+      <w:numFmt w:val="lowerLetter"/>
+      <w:lvlText w:val="%5."/>
+      <w:lvlJc w:val="left"/>
+      <w:pPr>
+        <w:ind w:left="4320" w:hanging="360"/>
+      </w:pPr>
+    </w:lvl>
+    <w:lvl w:ilvl="5" w:tplc="042A001B" w:tentative="1">
+      <w:start w:val="1"/>
+      <w:numFmt w:val="lowerRoman"/>
+      <w:lvlText w:val="%6."/>
+      <w:lvlJc w:val="right"/>
+      <w:pPr>
+        <w:ind w:left="5040" w:hanging="180"/>
+      </w:pPr>
+    </w:lvl>
+    <w:lvl w:ilvl="6" w:tplc="042A000F" w:tentative="1">
+      <w:start w:val="1"/>
+      <w:numFmt w:val="decimal"/>
+      <w:lvlText w:val="%7."/>
+      <w:lvlJc w:val="left"/>
+      <w:pPr>
+        <w:ind w:left="5760" w:hanging="360"/>
+      </w:pPr>
+    </w:lvl>
+    <w:lvl w:ilvl="7" w:tplc="042A0019" w:tentative="1">
+      <w:start w:val="1"/>
+      <w:numFmt w:val="lowerLetter"/>
+      <w:lvlText w:val="%8."/>
+      <w:lvlJc w:val="left"/>
+      <w:pPr>
+        <w:ind w:left="6480" w:hanging="360"/>
+      </w:pPr>
+    </w:lvl>
+    <w:lvl w:ilvl="8" w:tplc="042A001B" w:tentative="1">
+      <w:start w:val="1"/>
+      <w:numFmt w:val="lowerRoman"/>
+      <w:lvlText w:val="%9."/>
+      <w:lvlJc w:val="right"/>
+      <w:pPr>
+        <w:ind w:left="7200" w:hanging="180"/>
+      </w:pPr>
+    </w:lvl>
+  </w:abstractNum>
+  <w:abstractNum w:abstractNumId="36" w15:restartNumberingAfterBreak="0">
     <w:nsid w:val="6F11218F"/>
     <w:multiLevelType w:val="hybridMultilevel"/>
     <w:tmpl w:val="7898D12E"/>
@@ -12297,7 +13498,7 @@
       </w:pPr>
     </w:lvl>
   </w:abstractNum>
-  <w:abstractNum w:abstractNumId="33" w15:restartNumberingAfterBreak="0">
+  <w:abstractNum w:abstractNumId="37" w15:restartNumberingAfterBreak="0">
     <w:nsid w:val="7803627A"/>
     <w:multiLevelType w:val="multilevel"/>
     <w:tmpl w:val="56D837A6"/>
@@ -12410,7 +13611,7 @@
       </w:pPr>
     </w:lvl>
   </w:abstractNum>
-  <w:abstractNum w:abstractNumId="34" w15:restartNumberingAfterBreak="0">
+  <w:abstractNum w:abstractNumId="38" w15:restartNumberingAfterBreak="0">
     <w:nsid w:val="78890171"/>
     <w:multiLevelType w:val="hybridMultilevel"/>
     <w:tmpl w:val="8B8CF066"/>
@@ -12496,7 +13697,7 @@
       </w:pPr>
     </w:lvl>
   </w:abstractNum>
-  <w:abstractNum w:abstractNumId="35" w15:restartNumberingAfterBreak="0">
+  <w:abstractNum w:abstractNumId="39" w15:restartNumberingAfterBreak="0">
     <w:nsid w:val="78ED6748"/>
     <w:multiLevelType w:val="multilevel"/>
     <w:tmpl w:val="ECD424CE"/>
@@ -12645,7 +13846,7 @@
       </w:rPr>
     </w:lvl>
   </w:abstractNum>
-  <w:abstractNum w:abstractNumId="36" w15:restartNumberingAfterBreak="0">
+  <w:abstractNum w:abstractNumId="40" w15:restartNumberingAfterBreak="0">
     <w:nsid w:val="7CFC252F"/>
     <w:multiLevelType w:val="hybridMultilevel"/>
     <w:tmpl w:val="3014DC16"/>
@@ -12732,13 +13933,13 @@
     </w:lvl>
   </w:abstractNum>
   <w:num w:numId="1">
-    <w:abstractNumId w:val="30"/>
+    <w:abstractNumId w:val="33"/>
   </w:num>
   <w:num w:numId="2">
-    <w:abstractNumId w:val="11"/>
+    <w:abstractNumId w:val="12"/>
   </w:num>
   <w:num w:numId="3">
-    <w:abstractNumId w:val="34"/>
+    <w:abstractNumId w:val="38"/>
   </w:num>
   <w:num w:numId="4">
     <w:abstractNumId w:val="4"/>
@@ -12747,10 +13948,10 @@
     <w:abstractNumId w:val="2"/>
   </w:num>
   <w:num w:numId="6">
-    <w:abstractNumId w:val="14"/>
+    <w:abstractNumId w:val="15"/>
   </w:num>
   <w:num w:numId="7">
-    <w:abstractNumId w:val="16"/>
+    <w:abstractNumId w:val="18"/>
   </w:num>
   <w:num w:numId="8">
     <w:abstractNumId w:val="3"/>
@@ -12762,85 +13963,97 @@
     <w:abstractNumId w:val="0"/>
   </w:num>
   <w:num w:numId="11">
-    <w:abstractNumId w:val="19"/>
+    <w:abstractNumId w:val="22"/>
   </w:num>
   <w:num w:numId="12">
     <w:abstractNumId w:val="5"/>
   </w:num>
   <w:num w:numId="13">
-    <w:abstractNumId w:val="24"/>
+    <w:abstractNumId w:val="27"/>
   </w:num>
   <w:num w:numId="14">
-    <w:abstractNumId w:val="27"/>
+    <w:abstractNumId w:val="30"/>
   </w:num>
   <w:num w:numId="15">
-    <w:abstractNumId w:val="17"/>
+    <w:abstractNumId w:val="19"/>
   </w:num>
   <w:num w:numId="16">
-    <w:abstractNumId w:val="26"/>
+    <w:abstractNumId w:val="29"/>
   </w:num>
   <w:num w:numId="17">
-    <w:abstractNumId w:val="12"/>
+    <w:abstractNumId w:val="13"/>
   </w:num>
   <w:num w:numId="18">
-    <w:abstractNumId w:val="10"/>
+    <w:abstractNumId w:val="11"/>
   </w:num>
   <w:num w:numId="19">
-    <w:abstractNumId w:val="33"/>
+    <w:abstractNumId w:val="37"/>
   </w:num>
   <w:num w:numId="20">
-    <w:abstractNumId w:val="9"/>
+    <w:abstractNumId w:val="10"/>
   </w:num>
   <w:num w:numId="21">
     <w:abstractNumId w:val="6"/>
   </w:num>
   <w:num w:numId="22">
-    <w:abstractNumId w:val="28"/>
+    <w:abstractNumId w:val="31"/>
   </w:num>
   <w:num w:numId="23">
-    <w:abstractNumId w:val="20"/>
+    <w:abstractNumId w:val="23"/>
   </w:num>
   <w:num w:numId="24">
-    <w:abstractNumId w:val="18"/>
+    <w:abstractNumId w:val="21"/>
   </w:num>
   <w:num w:numId="25">
     <w:abstractNumId w:val="1"/>
   </w:num>
   <w:num w:numId="26">
-    <w:abstractNumId w:val="35"/>
+    <w:abstractNumId w:val="39"/>
   </w:num>
   <w:num w:numId="27">
-    <w:abstractNumId w:val="15"/>
+    <w:abstractNumId w:val="17"/>
   </w:num>
   <w:num w:numId="28">
-    <w:abstractNumId w:val="13"/>
+    <w:abstractNumId w:val="14"/>
   </w:num>
   <w:num w:numId="29">
-    <w:abstractNumId w:val="21"/>
+    <w:abstractNumId w:val="24"/>
   </w:num>
   <w:num w:numId="30">
-    <w:abstractNumId w:val="25"/>
+    <w:abstractNumId w:val="28"/>
   </w:num>
   <w:num w:numId="31">
-    <w:abstractNumId w:val="36"/>
+    <w:abstractNumId w:val="40"/>
   </w:num>
   <w:num w:numId="32">
-    <w:abstractNumId w:val="23"/>
+    <w:abstractNumId w:val="26"/>
   </w:num>
   <w:num w:numId="33">
-    <w:abstractNumId w:val="29"/>
+    <w:abstractNumId w:val="32"/>
   </w:num>
   <w:num w:numId="34">
-    <w:abstractNumId w:val="31"/>
+    <w:abstractNumId w:val="34"/>
   </w:num>
   <w:num w:numId="35">
-    <w:abstractNumId w:val="22"/>
+    <w:abstractNumId w:val="25"/>
   </w:num>
   <w:num w:numId="36">
     <w:abstractNumId w:val="7"/>
   </w:num>
   <w:num w:numId="37">
-    <w:abstractNumId w:val="32"/>
+    <w:abstractNumId w:val="36"/>
+  </w:num>
+  <w:num w:numId="38">
+    <w:abstractNumId w:val="16"/>
+  </w:num>
+  <w:num w:numId="39">
+    <w:abstractNumId w:val="9"/>
+  </w:num>
+  <w:num w:numId="40">
+    <w:abstractNumId w:val="35"/>
+  </w:num>
+  <w:num w:numId="41">
+    <w:abstractNumId w:val="20"/>
   </w:num>
 </w:numbering>
 </file>
@@ -13889,7 +15102,7 @@
 </file>
 
 <file path=customXml/itemProps1.xml><?xml version="1.0" encoding="utf-8"?>
-<ds:datastoreItem xmlns:ds="http://schemas.openxmlformats.org/officeDocument/2006/customXml" ds:itemID="{9E10A02B-B41B-4781-BF37-729055F286B8}">
+<ds:datastoreItem xmlns:ds="http://schemas.openxmlformats.org/officeDocument/2006/customXml" ds:itemID="{78975B23-AC24-44B2-83D9-32A989AF3B69}">
   <ds:schemaRefs>
     <ds:schemaRef ds:uri="http://schemas.openxmlformats.org/officeDocument/2006/bibliography"/>
   </ds:schemaRefs>

</xml_diff>

<commit_message>
tích hợp admin template, thay đổi cấu trúc project, điều hướng với angular-ui-router
</commit_message>
<xml_diff>
--- a/TaiLieuThietKe/EShop-DACN.docx
+++ b/TaiLieuThietKe/EShop-DACN.docx
@@ -1,6 +1,6 @@
 
 <file path=word/document.xml><?xml version="1.0" encoding="utf-8"?>
-<w:document xmlns:wpc="http://schemas.microsoft.com/office/word/2010/wordprocessingCanvas" xmlns:cx="http://schemas.microsoft.com/office/drawing/2014/chartex" xmlns:cx1="http://schemas.microsoft.com/office/drawing/2015/9/8/chartex" xmlns:cx2="http://schemas.microsoft.com/office/drawing/2015/10/21/chartex" xmlns:cx3="http://schemas.microsoft.com/office/drawing/2016/5/9/chartex" xmlns:cx4="http://schemas.microsoft.com/office/drawing/2016/5/10/chartex" xmlns:cx5="http://schemas.microsoft.com/office/drawing/2016/5/11/chartex" xmlns:cx6="http://schemas.microsoft.com/office/drawing/2016/5/12/chartex" xmlns:cx7="http://schemas.microsoft.com/office/drawing/2016/5/13/chartex" xmlns:cx8="http://schemas.microsoft.com/office/drawing/2016/5/14/chartex" xmlns:mc="http://schemas.openxmlformats.org/markup-compatibility/2006" xmlns:aink="http://schemas.microsoft.com/office/drawing/2016/ink" xmlns:am3d="http://schemas.microsoft.com/office/drawing/2017/model3d" xmlns:o="urn:schemas-microsoft-com:office:office" xmlns:r="http://schemas.openxmlformats.org/officeDocument/2006/relationships" xmlns:m="http://schemas.openxmlformats.org/officeDocument/2006/math" xmlns:v="urn:schemas-microsoft-com:vml" xmlns:wp14="http://schemas.microsoft.com/office/word/2010/wordprocessingDrawing" xmlns:wp="http://schemas.openxmlformats.org/drawingml/2006/wordprocessingDrawing" xmlns:w10="urn:schemas-microsoft-com:office:word" xmlns:w="http://schemas.openxmlformats.org/wordprocessingml/2006/main" xmlns:w14="http://schemas.microsoft.com/office/word/2010/wordml" xmlns:w15="http://schemas.microsoft.com/office/word/2012/wordml" xmlns:w16cid="http://schemas.microsoft.com/office/word/2016/wordml/cid" xmlns:w16se="http://schemas.microsoft.com/office/word/2015/wordml/symex" xmlns:wpg="http://schemas.microsoft.com/office/word/2010/wordprocessingGroup" xmlns:wpi="http://schemas.microsoft.com/office/word/2010/wordprocessingInk" xmlns:wne="http://schemas.microsoft.com/office/word/2006/wordml" xmlns:wps="http://schemas.microsoft.com/office/word/2010/wordprocessingShape" mc:Ignorable="w14 w15 w16se w16cid wp14">
+<w:document xmlns:wpc="http://schemas.microsoft.com/office/word/2010/wordprocessingCanvas" xmlns:cx="http://schemas.microsoft.com/office/drawing/2014/chartex" xmlns:cx1="http://schemas.microsoft.com/office/drawing/2015/9/8/chartex" xmlns:cx2="http://schemas.microsoft.com/office/drawing/2015/10/21/chartex" xmlns:cx3="http://schemas.microsoft.com/office/drawing/2016/5/9/chartex" xmlns:cx4="http://schemas.microsoft.com/office/drawing/2016/5/10/chartex" xmlns:cx5="http://schemas.microsoft.com/office/drawing/2016/5/11/chartex" xmlns:cx6="http://schemas.microsoft.com/office/drawing/2016/5/12/chartex" xmlns:cx7="http://schemas.microsoft.com/office/drawing/2016/5/13/chartex" xmlns:cx8="http://schemas.microsoft.com/office/drawing/2016/5/14/chartex" xmlns:mc="http://schemas.openxmlformats.org/markup-compatibility/2006" xmlns:aink="http://schemas.microsoft.com/office/drawing/2016/ink" xmlns:am3d="http://schemas.microsoft.com/office/drawing/2017/model3d" xmlns:o="urn:schemas-microsoft-com:office:office" xmlns:r="http://schemas.openxmlformats.org/officeDocument/2006/relationships" xmlns:m="http://schemas.openxmlformats.org/officeDocument/2006/math" xmlns:v="urn:schemas-microsoft-com:vml" xmlns:wp14="http://schemas.microsoft.com/office/word/2010/wordprocessingDrawing" xmlns:wp="http://schemas.openxmlformats.org/drawingml/2006/wordprocessingDrawing" xmlns:w10="urn:schemas-microsoft-com:office:word" xmlns:w="http://schemas.openxmlformats.org/wordprocessingml/2006/main" xmlns:w14="http://schemas.microsoft.com/office/word/2010/wordml" xmlns:w15="http://schemas.microsoft.com/office/word/2012/wordml" xmlns:w16cex="http://schemas.microsoft.com/office/word/2018/wordml/cex" xmlns:w16cid="http://schemas.microsoft.com/office/word/2016/wordml/cid" xmlns:w16="http://schemas.microsoft.com/office/word/2018/wordml" xmlns:w16se="http://schemas.microsoft.com/office/word/2015/wordml/symex" xmlns:wpg="http://schemas.microsoft.com/office/word/2010/wordprocessingGroup" xmlns:wpi="http://schemas.microsoft.com/office/word/2010/wordprocessingInk" xmlns:wne="http://schemas.microsoft.com/office/word/2006/wordml" xmlns:wps="http://schemas.microsoft.com/office/word/2010/wordprocessingShape" mc:Ignorable="w14 w15 w16se w16cid w16 w16cex wp14">
   <w:body>
     <w:p>
       <w:pPr>
@@ -5957,13 +5957,7 @@
         <w:rPr>
           <w:lang w:val="en-US"/>
         </w:rPr>
-        <w:t>Interface</w:t>
-      </w:r>
-      <w:r>
-        <w:rPr>
-          <w:lang w:val="en-US"/>
-        </w:rPr>
-        <w:t xml:space="preserve"> này chứa tất cả các phương thức service cung cấp</w:t>
+        <w:t>Interface này chứa tất cả các phương thức service cung cấp</w:t>
       </w:r>
     </w:p>
     <w:p>
@@ -6057,6 +6051,37 @@
     </w:p>
     <w:p>
       <w:pPr>
+        <w:pStyle w:val="u3"/>
+        <w:numPr>
+          <w:ilvl w:val="0"/>
+          <w:numId w:val="38"/>
+        </w:numPr>
+        <w:rPr>
+          <w:lang w:val="fr-FR"/>
+        </w:rPr>
+      </w:pPr>
+      <w:r>
+        <w:rPr>
+          <w:lang w:val="fr-FR"/>
+        </w:rPr>
+        <w:t xml:space="preserve">Tạo </w:t>
+      </w:r>
+      <w:r>
+        <w:rPr>
+          <w:lang w:val="fr-FR"/>
+        </w:rPr>
+        <w:t>api</w:t>
+      </w:r>
+    </w:p>
+    <w:p>
+      <w:pPr>
+        <w:rPr>
+          <w:lang w:val="fr-FR"/>
+        </w:rPr>
+      </w:pPr>
+    </w:p>
+    <w:p>
+      <w:pPr>
         <w:rPr>
           <w:lang w:val="en-US"/>
         </w:rPr>
@@ -6220,7 +6245,7 @@
           <w:szCs w:val="24"/>
           <w:shd w:val="clear" w:color="auto" w:fill="FAF9F8"/>
         </w:rPr>
-        <w:t xml:space="preserve"> là một cửa hàng buôn bán thiết bị thông minh với quy mô trung bình . Cửa hàng là nơi mua bán các  loại  mặt  hàng  về các thiết bị thông minh như điện thoại, laptop. Với cách quản lý trên giấy tờ hiện nay, công ty gặp khó khăntrong việc quản lý số lượng mặt hàng và trong công việc bán hàng như quản lý đơn hàng, quản lý doanh thu, quản lý nhân viên. Do đó, cửa hàng cần một chương trình máy tính hiệu quảđể giải quyết tình trạng như hiện nay. Chương trình này cho phép kiểm soát tình hình mua bán và số lượng các mặt hàng xuất nhập kho theo định kỳ.</w:t>
+        <w:t xml:space="preserve"> là một cửa hàng buôn bán thiết bị thông minh với quy mô trung bình . Cửa hàng là nơi mua bán các  loại  mặt  hàng  về các thiết bị thông minh như điện thoại, laptop. Với cách quản lý trên giấy tờ hiện nay, công ty gặp khó khăntrong việc quản lý số lượng mặt hàng và trong công việc bán hàng như quản lý đơn hàng, quản lý doanh thu, quản lý nhân viên. Do đó, cửa hàng cần một chương trình máy tính hiệu quảđể giải quyết tình trạng như hiện nay. Chương trình này cho phép kiểm soát tình hình mua bán và số lượng các mặt hàng xuất </w:t>
       </w:r>
       <w:r>
         <w:rPr>
@@ -6229,7 +6254,8 @@
           <w:szCs w:val="24"/>
           <w:shd w:val="clear" w:color="auto" w:fill="FAF9F8"/>
         </w:rPr>
-        <w:t xml:space="preserve"> </w:t>
+        <w:lastRenderedPageBreak/>
+        <w:t>nhập kho theo định kỳ.</w:t>
       </w:r>
       <w:r>
         <w:rPr>
@@ -6238,7 +6264,7 @@
           <w:szCs w:val="24"/>
           <w:shd w:val="clear" w:color="auto" w:fill="FAF9F8"/>
         </w:rPr>
-        <w:t>Cửa hàng yêu cầu xây dựng một hệ thống cho phép người quản lý và nhân viên sử dụng phần mềm với các quyền đăng nhập khác nhau</w:t>
+        <w:t xml:space="preserve"> </w:t>
       </w:r>
       <w:r>
         <w:rPr>
@@ -6247,7 +6273,7 @@
           <w:szCs w:val="24"/>
           <w:shd w:val="clear" w:color="auto" w:fill="FAF9F8"/>
         </w:rPr>
-        <w:t xml:space="preserve"> </w:t>
+        <w:t>Cửa hàng yêu cầu xây dựng một hệ thống cho phép người quản lý và nhân viên sử dụng phần mềm với các quyền đăng nhập khác nhau</w:t>
       </w:r>
       <w:r>
         <w:rPr>
@@ -6256,7 +6282,7 @@
           <w:szCs w:val="24"/>
           <w:shd w:val="clear" w:color="auto" w:fill="FAF9F8"/>
         </w:rPr>
-        <w:t xml:space="preserve">để giải quýêt các công việc khác nhau hiệu quả. Ngoài ra, khách hàng cũng có thể sử </w:t>
+        <w:t xml:space="preserve"> </w:t>
       </w:r>
       <w:r>
         <w:rPr>
@@ -6265,8 +6291,7 @@
           <w:szCs w:val="24"/>
           <w:shd w:val="clear" w:color="auto" w:fill="FAF9F8"/>
         </w:rPr>
-        <w:lastRenderedPageBreak/>
-        <w:t>dụng hệ thống nhưng chỉ với chức năng tìm kiếm mặt hàng và có thể đặt hàng trên mạng từ xa.</w:t>
+        <w:t>để giải quýêt các công việc khác nhau hiệu quả. Ngoài ra, khách hàng cũng có thể sử dụng hệ thống nhưng chỉ với chức năng tìm kiếm mặt hàng và có thể đặt hàng trên mạng từ xa.</w:t>
       </w:r>
     </w:p>
     <w:p>
@@ -7130,7 +7155,7 @@
           <w:sz w:val="24"/>
           <w:szCs w:val="24"/>
         </w:rPr>
-        <w:t xml:space="preserve">Dịch vụ fulfillment là quá trình bắt đầu từ lúc hàng hóa được nhập vào kho đến lúc người mua hàng nhận được sản phẩm, bao gồm các hoạt động lấy hàng từ người bán hàng, lưu kho, xử lý đơn hàng, lấy hàng từ kho, đóng gói và vận chuyển đến đúng địa chỉ của khách hàng. Nói cách khác, fulfillment thay người bán hàng làm tất cả công việc liên quan đến quản lý tồn kho, xử lý đơn hàng và vận chuyển, đảm bảo sản phẩm đến tay khách hàng (người mua hàng) nhanh chóng hơn. Fulfillment còn được gọi bằng nhiều cái tên khác </w:t>
+        <w:t xml:space="preserve">Dịch vụ fulfillment là quá trình bắt đầu từ lúc hàng hóa được nhập vào kho đến lúc người mua hàng nhận được sản phẩm, bao gồm các hoạt động lấy hàng từ người bán hàng, lưu kho, xử lý đơn hàng, lấy hàng từ kho, đóng gói và vận chuyển đến đúng địa chỉ của khách hàng. Nói cách khác, fulfillment thay người bán hàng làm tất cả công việc liên quan đến quản lý tồn kho, xử lý đơn </w:t>
       </w:r>
       <w:r>
         <w:rPr>
@@ -7139,7 +7164,7 @@
           <w:szCs w:val="24"/>
         </w:rPr>
         <w:lastRenderedPageBreak/>
-        <w:t>nhau như dịch vụ hoàn tất đơn hàng, trung tâm phân phối sản phẩm hoặc dịch vụ hậu cần kho vận.</w:t>
+        <w:t>hàng và vận chuyển, đảm bảo sản phẩm đến tay khách hàng (người mua hàng) nhanh chóng hơn. Fulfillment còn được gọi bằng nhiều cái tên khác nhau như dịch vụ hoàn tất đơn hàng, trung tâm phân phối sản phẩm hoặc dịch vụ hậu cần kho vận.</w:t>
       </w:r>
     </w:p>
     <w:p>
@@ -7724,6 +7749,7 @@
           <w:shd w:val="clear" w:color="auto" w:fill="FFFFFF"/>
           <w:lang w:eastAsia="vi-VN"/>
         </w:rPr>
+        <w:lastRenderedPageBreak/>
         <w:t>ASP.NET Core hợp nhất ASP.NET MVC và ASP.NET Web API. </w:t>
       </w:r>
     </w:p>
@@ -7780,7 +7806,6 @@
           <w:shd w:val="clear" w:color="auto" w:fill="FFFFFF"/>
           <w:lang w:eastAsia="vi-VN"/>
         </w:rPr>
-        <w:lastRenderedPageBreak/>
         <w:t>Có sẵn Dependency Injection.</w:t>
       </w:r>
     </w:p>
@@ -8398,6 +8423,7 @@
           <w:rFonts w:ascii="Cambria" w:hAnsi="Cambria"/>
           <w:lang w:val="en-US"/>
         </w:rPr>
+        <w:lastRenderedPageBreak/>
         <w:t>RESTful web service</w:t>
       </w:r>
       <w:bookmarkEnd w:id="56"/>
@@ -8433,7 +8459,6 @@
           <w:sz w:val="24"/>
           <w:szCs w:val="24"/>
         </w:rPr>
-        <w:lastRenderedPageBreak/>
         <w:t>Trong kiến trúc REST mọi thứ đều được coi là tài nguyên, chúng có thể là: tệp văn bản, ảnh, trang html, video, hoặc dữ liệu động… REST server cung cấp quyền truy cập vào các tài nguyên, REST client truy cập và thay đổi các tài nguyên đó. Ở đây các tài nguyên được định danh dựa vào URI, REST sử dụng một vài đại diện để biểu diễn các tài nguyên như văn bản, JSON, XML.</w:t>
       </w:r>
     </w:p>
@@ -8803,6 +8828,14 @@
           <w:szCs w:val="24"/>
         </w:rPr>
         <w:br/>
+      </w:r>
+      <w:r>
+        <w:rPr>
+          <w:rFonts w:ascii="Cambria" w:hAnsi="Cambria"/>
+          <w:sz w:val="24"/>
+          <w:szCs w:val="24"/>
+        </w:rPr>
+        <w:lastRenderedPageBreak/>
         <w:t>--&gt; Máy chủ chuyển hầu hết vai trò duy trì trạng thái sang ứng dụng ở máy khách, từ đó giúp cho nó hoạt động tốt hơn.</w:t>
       </w:r>
     </w:p>
@@ -8845,7 +8878,6 @@
           <w:sz w:val="24"/>
           <w:szCs w:val="24"/>
         </w:rPr>
-        <w:lastRenderedPageBreak/>
         <w:t>REST đưa ra một cấu trúc để người dùng có thể truy cập vào tài nguyên của nó thông qua các URL</w:t>
       </w:r>
     </w:p>
@@ -9355,6 +9387,7 @@
                 <w:sz w:val="24"/>
                 <w:szCs w:val="24"/>
               </w:rPr>
+              <w:lastRenderedPageBreak/>
               <w:t>XHTML</w:t>
             </w:r>
           </w:p>
@@ -9992,7 +10025,7 @@
 </file>
 
 <file path=word/endnotes.xml><?xml version="1.0" encoding="utf-8"?>
-<w:endnotes xmlns:wpc="http://schemas.microsoft.com/office/word/2010/wordprocessingCanvas" xmlns:cx="http://schemas.microsoft.com/office/drawing/2014/chartex" xmlns:cx1="http://schemas.microsoft.com/office/drawing/2015/9/8/chartex" xmlns:cx2="http://schemas.microsoft.com/office/drawing/2015/10/21/chartex" xmlns:cx3="http://schemas.microsoft.com/office/drawing/2016/5/9/chartex" xmlns:cx4="http://schemas.microsoft.com/office/drawing/2016/5/10/chartex" xmlns:cx5="http://schemas.microsoft.com/office/drawing/2016/5/11/chartex" xmlns:cx6="http://schemas.microsoft.com/office/drawing/2016/5/12/chartex" xmlns:cx7="http://schemas.microsoft.com/office/drawing/2016/5/13/chartex" xmlns:cx8="http://schemas.microsoft.com/office/drawing/2016/5/14/chartex" xmlns:mc="http://schemas.openxmlformats.org/markup-compatibility/2006" xmlns:aink="http://schemas.microsoft.com/office/drawing/2016/ink" xmlns:am3d="http://schemas.microsoft.com/office/drawing/2017/model3d" xmlns:o="urn:schemas-microsoft-com:office:office" xmlns:r="http://schemas.openxmlformats.org/officeDocument/2006/relationships" xmlns:m="http://schemas.openxmlformats.org/officeDocument/2006/math" xmlns:v="urn:schemas-microsoft-com:vml" xmlns:wp14="http://schemas.microsoft.com/office/word/2010/wordprocessingDrawing" xmlns:wp="http://schemas.openxmlformats.org/drawingml/2006/wordprocessingDrawing" xmlns:w10="urn:schemas-microsoft-com:office:word" xmlns:w="http://schemas.openxmlformats.org/wordprocessingml/2006/main" xmlns:w14="http://schemas.microsoft.com/office/word/2010/wordml" xmlns:w15="http://schemas.microsoft.com/office/word/2012/wordml" xmlns:w16cid="http://schemas.microsoft.com/office/word/2016/wordml/cid" xmlns:w16se="http://schemas.microsoft.com/office/word/2015/wordml/symex" xmlns:wpg="http://schemas.microsoft.com/office/word/2010/wordprocessingGroup" xmlns:wpi="http://schemas.microsoft.com/office/word/2010/wordprocessingInk" xmlns:wne="http://schemas.microsoft.com/office/word/2006/wordml" xmlns:wps="http://schemas.microsoft.com/office/word/2010/wordprocessingShape" mc:Ignorable="w14 w15 w16se w16cid wp14">
+<w:endnotes xmlns:wpc="http://schemas.microsoft.com/office/word/2010/wordprocessingCanvas" xmlns:cx="http://schemas.microsoft.com/office/drawing/2014/chartex" xmlns:cx1="http://schemas.microsoft.com/office/drawing/2015/9/8/chartex" xmlns:cx2="http://schemas.microsoft.com/office/drawing/2015/10/21/chartex" xmlns:cx3="http://schemas.microsoft.com/office/drawing/2016/5/9/chartex" xmlns:cx4="http://schemas.microsoft.com/office/drawing/2016/5/10/chartex" xmlns:cx5="http://schemas.microsoft.com/office/drawing/2016/5/11/chartex" xmlns:cx6="http://schemas.microsoft.com/office/drawing/2016/5/12/chartex" xmlns:cx7="http://schemas.microsoft.com/office/drawing/2016/5/13/chartex" xmlns:cx8="http://schemas.microsoft.com/office/drawing/2016/5/14/chartex" xmlns:mc="http://schemas.openxmlformats.org/markup-compatibility/2006" xmlns:aink="http://schemas.microsoft.com/office/drawing/2016/ink" xmlns:am3d="http://schemas.microsoft.com/office/drawing/2017/model3d" xmlns:o="urn:schemas-microsoft-com:office:office" xmlns:r="http://schemas.openxmlformats.org/officeDocument/2006/relationships" xmlns:m="http://schemas.openxmlformats.org/officeDocument/2006/math" xmlns:v="urn:schemas-microsoft-com:vml" xmlns:wp14="http://schemas.microsoft.com/office/word/2010/wordprocessingDrawing" xmlns:wp="http://schemas.openxmlformats.org/drawingml/2006/wordprocessingDrawing" xmlns:w10="urn:schemas-microsoft-com:office:word" xmlns:w="http://schemas.openxmlformats.org/wordprocessingml/2006/main" xmlns:w14="http://schemas.microsoft.com/office/word/2010/wordml" xmlns:w15="http://schemas.microsoft.com/office/word/2012/wordml" xmlns:w16cex="http://schemas.microsoft.com/office/word/2018/wordml/cex" xmlns:w16cid="http://schemas.microsoft.com/office/word/2016/wordml/cid" xmlns:w16="http://schemas.microsoft.com/office/word/2018/wordml" xmlns:w16se="http://schemas.microsoft.com/office/word/2015/wordml/symex" xmlns:wpg="http://schemas.microsoft.com/office/word/2010/wordprocessingGroup" xmlns:wpi="http://schemas.microsoft.com/office/word/2010/wordprocessingInk" xmlns:wne="http://schemas.microsoft.com/office/word/2006/wordml" xmlns:wps="http://schemas.microsoft.com/office/word/2010/wordprocessingShape" mc:Ignorable="w14 w15 w16se w16cid w16 w16cex wp14">
   <w:endnote w:type="separator" w:id="-1">
     <w:p>
       <w:pPr>
@@ -10017,7 +10050,7 @@
 </file>
 
 <file path=word/footer1.xml><?xml version="1.0" encoding="utf-8"?>
-<w:ftr xmlns:wpc="http://schemas.microsoft.com/office/word/2010/wordprocessingCanvas" xmlns:cx="http://schemas.microsoft.com/office/drawing/2014/chartex" xmlns:cx1="http://schemas.microsoft.com/office/drawing/2015/9/8/chartex" xmlns:cx2="http://schemas.microsoft.com/office/drawing/2015/10/21/chartex" xmlns:cx3="http://schemas.microsoft.com/office/drawing/2016/5/9/chartex" xmlns:cx4="http://schemas.microsoft.com/office/drawing/2016/5/10/chartex" xmlns:cx5="http://schemas.microsoft.com/office/drawing/2016/5/11/chartex" xmlns:cx6="http://schemas.microsoft.com/office/drawing/2016/5/12/chartex" xmlns:cx7="http://schemas.microsoft.com/office/drawing/2016/5/13/chartex" xmlns:cx8="http://schemas.microsoft.com/office/drawing/2016/5/14/chartex" xmlns:mc="http://schemas.openxmlformats.org/markup-compatibility/2006" xmlns:aink="http://schemas.microsoft.com/office/drawing/2016/ink" xmlns:am3d="http://schemas.microsoft.com/office/drawing/2017/model3d" xmlns:o="urn:schemas-microsoft-com:office:office" xmlns:r="http://schemas.openxmlformats.org/officeDocument/2006/relationships" xmlns:m="http://schemas.openxmlformats.org/officeDocument/2006/math" xmlns:v="urn:schemas-microsoft-com:vml" xmlns:wp14="http://schemas.microsoft.com/office/word/2010/wordprocessingDrawing" xmlns:wp="http://schemas.openxmlformats.org/drawingml/2006/wordprocessingDrawing" xmlns:w10="urn:schemas-microsoft-com:office:word" xmlns:w="http://schemas.openxmlformats.org/wordprocessingml/2006/main" xmlns:w14="http://schemas.microsoft.com/office/word/2010/wordml" xmlns:w15="http://schemas.microsoft.com/office/word/2012/wordml" xmlns:w16cid="http://schemas.microsoft.com/office/word/2016/wordml/cid" xmlns:w16se="http://schemas.microsoft.com/office/word/2015/wordml/symex" xmlns:wpg="http://schemas.microsoft.com/office/word/2010/wordprocessingGroup" xmlns:wpi="http://schemas.microsoft.com/office/word/2010/wordprocessingInk" xmlns:wne="http://schemas.microsoft.com/office/word/2006/wordml" xmlns:wps="http://schemas.microsoft.com/office/word/2010/wordprocessingShape" mc:Ignorable="w14 w15 w16se w16cid wp14">
+<w:ftr xmlns:wpc="http://schemas.microsoft.com/office/word/2010/wordprocessingCanvas" xmlns:cx="http://schemas.microsoft.com/office/drawing/2014/chartex" xmlns:cx1="http://schemas.microsoft.com/office/drawing/2015/9/8/chartex" xmlns:cx2="http://schemas.microsoft.com/office/drawing/2015/10/21/chartex" xmlns:cx3="http://schemas.microsoft.com/office/drawing/2016/5/9/chartex" xmlns:cx4="http://schemas.microsoft.com/office/drawing/2016/5/10/chartex" xmlns:cx5="http://schemas.microsoft.com/office/drawing/2016/5/11/chartex" xmlns:cx6="http://schemas.microsoft.com/office/drawing/2016/5/12/chartex" xmlns:cx7="http://schemas.microsoft.com/office/drawing/2016/5/13/chartex" xmlns:cx8="http://schemas.microsoft.com/office/drawing/2016/5/14/chartex" xmlns:mc="http://schemas.openxmlformats.org/markup-compatibility/2006" xmlns:aink="http://schemas.microsoft.com/office/drawing/2016/ink" xmlns:am3d="http://schemas.microsoft.com/office/drawing/2017/model3d" xmlns:o="urn:schemas-microsoft-com:office:office" xmlns:r="http://schemas.openxmlformats.org/officeDocument/2006/relationships" xmlns:m="http://schemas.openxmlformats.org/officeDocument/2006/math" xmlns:v="urn:schemas-microsoft-com:vml" xmlns:wp14="http://schemas.microsoft.com/office/word/2010/wordprocessingDrawing" xmlns:wp="http://schemas.openxmlformats.org/drawingml/2006/wordprocessingDrawing" xmlns:w10="urn:schemas-microsoft-com:office:word" xmlns:w="http://schemas.openxmlformats.org/wordprocessingml/2006/main" xmlns:w14="http://schemas.microsoft.com/office/word/2010/wordml" xmlns:w15="http://schemas.microsoft.com/office/word/2012/wordml" xmlns:w16cex="http://schemas.microsoft.com/office/word/2018/wordml/cex" xmlns:w16cid="http://schemas.microsoft.com/office/word/2016/wordml/cid" xmlns:w16="http://schemas.microsoft.com/office/word/2018/wordml" xmlns:w16se="http://schemas.microsoft.com/office/word/2015/wordml/symex" xmlns:wpg="http://schemas.microsoft.com/office/word/2010/wordprocessingGroup" xmlns:wpi="http://schemas.microsoft.com/office/word/2010/wordprocessingInk" xmlns:wne="http://schemas.microsoft.com/office/word/2006/wordml" xmlns:wps="http://schemas.microsoft.com/office/word/2010/wordprocessingShape" mc:Ignorable="w14 w15 w16se w16cid w16 w16cex wp14">
   <w:sdt>
     <w:sdtPr>
       <w:id w:val="-879468014"/>
@@ -10026,6 +10059,7 @@
         <w:docPartUnique/>
       </w:docPartObj>
     </w:sdtPr>
+    <w:sdtEndPr/>
     <w:sdtContent>
       <w:p>
         <w:pPr>
@@ -10059,7 +10093,7 @@
 </file>
 
 <file path=word/footnotes.xml><?xml version="1.0" encoding="utf-8"?>
-<w:footnotes xmlns:wpc="http://schemas.microsoft.com/office/word/2010/wordprocessingCanvas" xmlns:cx="http://schemas.microsoft.com/office/drawing/2014/chartex" xmlns:cx1="http://schemas.microsoft.com/office/drawing/2015/9/8/chartex" xmlns:cx2="http://schemas.microsoft.com/office/drawing/2015/10/21/chartex" xmlns:cx3="http://schemas.microsoft.com/office/drawing/2016/5/9/chartex" xmlns:cx4="http://schemas.microsoft.com/office/drawing/2016/5/10/chartex" xmlns:cx5="http://schemas.microsoft.com/office/drawing/2016/5/11/chartex" xmlns:cx6="http://schemas.microsoft.com/office/drawing/2016/5/12/chartex" xmlns:cx7="http://schemas.microsoft.com/office/drawing/2016/5/13/chartex" xmlns:cx8="http://schemas.microsoft.com/office/drawing/2016/5/14/chartex" xmlns:mc="http://schemas.openxmlformats.org/markup-compatibility/2006" xmlns:aink="http://schemas.microsoft.com/office/drawing/2016/ink" xmlns:am3d="http://schemas.microsoft.com/office/drawing/2017/model3d" xmlns:o="urn:schemas-microsoft-com:office:office" xmlns:r="http://schemas.openxmlformats.org/officeDocument/2006/relationships" xmlns:m="http://schemas.openxmlformats.org/officeDocument/2006/math" xmlns:v="urn:schemas-microsoft-com:vml" xmlns:wp14="http://schemas.microsoft.com/office/word/2010/wordprocessingDrawing" xmlns:wp="http://schemas.openxmlformats.org/drawingml/2006/wordprocessingDrawing" xmlns:w10="urn:schemas-microsoft-com:office:word" xmlns:w="http://schemas.openxmlformats.org/wordprocessingml/2006/main" xmlns:w14="http://schemas.microsoft.com/office/word/2010/wordml" xmlns:w15="http://schemas.microsoft.com/office/word/2012/wordml" xmlns:w16cid="http://schemas.microsoft.com/office/word/2016/wordml/cid" xmlns:w16se="http://schemas.microsoft.com/office/word/2015/wordml/symex" xmlns:wpg="http://schemas.microsoft.com/office/word/2010/wordprocessingGroup" xmlns:wpi="http://schemas.microsoft.com/office/word/2010/wordprocessingInk" xmlns:wne="http://schemas.microsoft.com/office/word/2006/wordml" xmlns:wps="http://schemas.microsoft.com/office/word/2010/wordprocessingShape" mc:Ignorable="w14 w15 w16se w16cid wp14">
+<w:footnotes xmlns:wpc="http://schemas.microsoft.com/office/word/2010/wordprocessingCanvas" xmlns:cx="http://schemas.microsoft.com/office/drawing/2014/chartex" xmlns:cx1="http://schemas.microsoft.com/office/drawing/2015/9/8/chartex" xmlns:cx2="http://schemas.microsoft.com/office/drawing/2015/10/21/chartex" xmlns:cx3="http://schemas.microsoft.com/office/drawing/2016/5/9/chartex" xmlns:cx4="http://schemas.microsoft.com/office/drawing/2016/5/10/chartex" xmlns:cx5="http://schemas.microsoft.com/office/drawing/2016/5/11/chartex" xmlns:cx6="http://schemas.microsoft.com/office/drawing/2016/5/12/chartex" xmlns:cx7="http://schemas.microsoft.com/office/drawing/2016/5/13/chartex" xmlns:cx8="http://schemas.microsoft.com/office/drawing/2016/5/14/chartex" xmlns:mc="http://schemas.openxmlformats.org/markup-compatibility/2006" xmlns:aink="http://schemas.microsoft.com/office/drawing/2016/ink" xmlns:am3d="http://schemas.microsoft.com/office/drawing/2017/model3d" xmlns:o="urn:schemas-microsoft-com:office:office" xmlns:r="http://schemas.openxmlformats.org/officeDocument/2006/relationships" xmlns:m="http://schemas.openxmlformats.org/officeDocument/2006/math" xmlns:v="urn:schemas-microsoft-com:vml" xmlns:wp14="http://schemas.microsoft.com/office/word/2010/wordprocessingDrawing" xmlns:wp="http://schemas.openxmlformats.org/drawingml/2006/wordprocessingDrawing" xmlns:w10="urn:schemas-microsoft-com:office:word" xmlns:w="http://schemas.openxmlformats.org/wordprocessingml/2006/main" xmlns:w14="http://schemas.microsoft.com/office/word/2010/wordml" xmlns:w15="http://schemas.microsoft.com/office/word/2012/wordml" xmlns:w16cex="http://schemas.microsoft.com/office/word/2018/wordml/cex" xmlns:w16cid="http://schemas.microsoft.com/office/word/2016/wordml/cid" xmlns:w16="http://schemas.microsoft.com/office/word/2018/wordml" xmlns:w16se="http://schemas.microsoft.com/office/word/2015/wordml/symex" xmlns:wpg="http://schemas.microsoft.com/office/word/2010/wordprocessingGroup" xmlns:wpi="http://schemas.microsoft.com/office/word/2010/wordprocessingInk" xmlns:wne="http://schemas.microsoft.com/office/word/2006/wordml" xmlns:wps="http://schemas.microsoft.com/office/word/2010/wordprocessingShape" mc:Ignorable="w14 w15 w16se w16cid w16 w16cex wp14">
   <w:footnote w:type="separator" w:id="-1">
     <w:p>
       <w:pPr>
@@ -10084,7 +10118,7 @@
 </file>
 
 <file path=word/numbering.xml><?xml version="1.0" encoding="utf-8"?>
-<w:numbering xmlns:wpc="http://schemas.microsoft.com/office/word/2010/wordprocessingCanvas" xmlns:cx="http://schemas.microsoft.com/office/drawing/2014/chartex" xmlns:cx1="http://schemas.microsoft.com/office/drawing/2015/9/8/chartex" xmlns:cx2="http://schemas.microsoft.com/office/drawing/2015/10/21/chartex" xmlns:cx3="http://schemas.microsoft.com/office/drawing/2016/5/9/chartex" xmlns:cx4="http://schemas.microsoft.com/office/drawing/2016/5/10/chartex" xmlns:cx5="http://schemas.microsoft.com/office/drawing/2016/5/11/chartex" xmlns:cx6="http://schemas.microsoft.com/office/drawing/2016/5/12/chartex" xmlns:cx7="http://schemas.microsoft.com/office/drawing/2016/5/13/chartex" xmlns:cx8="http://schemas.microsoft.com/office/drawing/2016/5/14/chartex" xmlns:mc="http://schemas.openxmlformats.org/markup-compatibility/2006" xmlns:aink="http://schemas.microsoft.com/office/drawing/2016/ink" xmlns:am3d="http://schemas.microsoft.com/office/drawing/2017/model3d" xmlns:o="urn:schemas-microsoft-com:office:office" xmlns:r="http://schemas.openxmlformats.org/officeDocument/2006/relationships" xmlns:m="http://schemas.openxmlformats.org/officeDocument/2006/math" xmlns:v="urn:schemas-microsoft-com:vml" xmlns:wp14="http://schemas.microsoft.com/office/word/2010/wordprocessingDrawing" xmlns:wp="http://schemas.openxmlformats.org/drawingml/2006/wordprocessingDrawing" xmlns:w10="urn:schemas-microsoft-com:office:word" xmlns:w="http://schemas.openxmlformats.org/wordprocessingml/2006/main" xmlns:w14="http://schemas.microsoft.com/office/word/2010/wordml" xmlns:w15="http://schemas.microsoft.com/office/word/2012/wordml" xmlns:w16cid="http://schemas.microsoft.com/office/word/2016/wordml/cid" xmlns:w16se="http://schemas.microsoft.com/office/word/2015/wordml/symex" xmlns:wpg="http://schemas.microsoft.com/office/word/2010/wordprocessingGroup" xmlns:wpi="http://schemas.microsoft.com/office/word/2010/wordprocessingInk" xmlns:wne="http://schemas.microsoft.com/office/word/2006/wordml" xmlns:wps="http://schemas.microsoft.com/office/word/2010/wordprocessingShape" mc:Ignorable="w14 w15 w16se w16cid wp14">
+<w:numbering xmlns:wpc="http://schemas.microsoft.com/office/word/2010/wordprocessingCanvas" xmlns:cx="http://schemas.microsoft.com/office/drawing/2014/chartex" xmlns:cx1="http://schemas.microsoft.com/office/drawing/2015/9/8/chartex" xmlns:cx2="http://schemas.microsoft.com/office/drawing/2015/10/21/chartex" xmlns:cx3="http://schemas.microsoft.com/office/drawing/2016/5/9/chartex" xmlns:cx4="http://schemas.microsoft.com/office/drawing/2016/5/10/chartex" xmlns:cx5="http://schemas.microsoft.com/office/drawing/2016/5/11/chartex" xmlns:cx6="http://schemas.microsoft.com/office/drawing/2016/5/12/chartex" xmlns:cx7="http://schemas.microsoft.com/office/drawing/2016/5/13/chartex" xmlns:cx8="http://schemas.microsoft.com/office/drawing/2016/5/14/chartex" xmlns:mc="http://schemas.openxmlformats.org/markup-compatibility/2006" xmlns:aink="http://schemas.microsoft.com/office/drawing/2016/ink" xmlns:am3d="http://schemas.microsoft.com/office/drawing/2017/model3d" xmlns:o="urn:schemas-microsoft-com:office:office" xmlns:r="http://schemas.openxmlformats.org/officeDocument/2006/relationships" xmlns:m="http://schemas.openxmlformats.org/officeDocument/2006/math" xmlns:v="urn:schemas-microsoft-com:vml" xmlns:wp14="http://schemas.microsoft.com/office/word/2010/wordprocessingDrawing" xmlns:wp="http://schemas.openxmlformats.org/drawingml/2006/wordprocessingDrawing" xmlns:w10="urn:schemas-microsoft-com:office:word" xmlns:w="http://schemas.openxmlformats.org/wordprocessingml/2006/main" xmlns:w14="http://schemas.microsoft.com/office/word/2010/wordml" xmlns:w15="http://schemas.microsoft.com/office/word/2012/wordml" xmlns:w16cex="http://schemas.microsoft.com/office/word/2018/wordml/cex" xmlns:w16cid="http://schemas.microsoft.com/office/word/2016/wordml/cid" xmlns:w16="http://schemas.microsoft.com/office/word/2018/wordml" xmlns:w16se="http://schemas.microsoft.com/office/word/2015/wordml/symex" xmlns:wpg="http://schemas.microsoft.com/office/word/2010/wordprocessingGroup" xmlns:wpi="http://schemas.microsoft.com/office/word/2010/wordprocessingInk" xmlns:wne="http://schemas.microsoft.com/office/word/2006/wordml" xmlns:wps="http://schemas.microsoft.com/office/word/2010/wordprocessingShape" mc:Ignorable="w14 w15 w16se w16cid w16 w16cex wp14">
   <w:abstractNum w:abstractNumId="0" w15:restartNumberingAfterBreak="0">
     <w:nsid w:val="01E42FF6"/>
     <w:multiLevelType w:val="hybridMultilevel"/>
@@ -14385,7 +14419,7 @@
 </file>
 
 <file path=word/styles.xml><?xml version="1.0" encoding="utf-8"?>
-<w:styles xmlns:mc="http://schemas.openxmlformats.org/markup-compatibility/2006" xmlns:r="http://schemas.openxmlformats.org/officeDocument/2006/relationships" xmlns:w="http://schemas.openxmlformats.org/wordprocessingml/2006/main" xmlns:w14="http://schemas.microsoft.com/office/word/2010/wordml" xmlns:w15="http://schemas.microsoft.com/office/word/2012/wordml" xmlns:w16cid="http://schemas.microsoft.com/office/word/2016/wordml/cid" xmlns:w16se="http://schemas.microsoft.com/office/word/2015/wordml/symex" mc:Ignorable="w14 w15 w16se w16cid">
+<w:styles xmlns:mc="http://schemas.openxmlformats.org/markup-compatibility/2006" xmlns:r="http://schemas.openxmlformats.org/officeDocument/2006/relationships" xmlns:w="http://schemas.openxmlformats.org/wordprocessingml/2006/main" xmlns:w14="http://schemas.microsoft.com/office/word/2010/wordml" xmlns:w15="http://schemas.microsoft.com/office/word/2012/wordml" xmlns:w16cex="http://schemas.microsoft.com/office/word/2018/wordml/cex" xmlns:w16cid="http://schemas.microsoft.com/office/word/2016/wordml/cid" xmlns:w16="http://schemas.microsoft.com/office/word/2018/wordml" xmlns:w16se="http://schemas.microsoft.com/office/word/2015/wordml/symex" mc:Ignorable="w14 w15 w16se w16cid w16 w16cex">
   <w:docDefaults>
     <w:rPrDefault>
       <w:rPr>
@@ -15428,7 +15462,7 @@
 </file>
 
 <file path=customXml/itemProps1.xml><?xml version="1.0" encoding="utf-8"?>
-<ds:datastoreItem xmlns:ds="http://schemas.openxmlformats.org/officeDocument/2006/customXml" ds:itemID="{56AA65E4-5397-442B-A6CF-481FDD9FA1DC}">
+<ds:datastoreItem xmlns:ds="http://schemas.openxmlformats.org/officeDocument/2006/customXml" ds:itemID="{EF8811DC-170C-4FDC-970F-B2BAFDD7CFE2}">
   <ds:schemaRefs>
     <ds:schemaRef ds:uri="http://schemas.openxmlformats.org/officeDocument/2006/bibliography"/>
   </ds:schemaRefs>

</xml_diff>